<commit_message>
Writing Article and Uploading daily Cartoon
</commit_message>
<xml_diff>
--- a/Articles/2024/6-SASS-Or-SCSS/7-Functions-And-Mixins/7 Functions and Mixins.docx
+++ b/Articles/2024/6-SASS-Or-SCSS/7-Functions-And-Mixins/7 Functions and Mixins.docx
@@ -66,13 +66,13 @@
           <w:r>
             <w:fldChar w:fldCharType="separate"/>
           </w:r>
-          <w:hyperlink w:anchor="_Toc162936547" w:history="1">
+          <w:hyperlink w:anchor="_Toc163041085" w:history="1">
             <w:r>
               <w:rPr>
                 <w:rStyle w:val="Hyperlink"/>
                 <w:noProof/>
               </w:rPr>
-              <w:t>What is a Function?</w:t>
+              <w:t>What is a Variable?</w:t>
             </w:r>
             <w:r>
               <w:rPr>
@@ -93,7 +93,76 @@
                 <w:noProof/>
                 <w:webHidden/>
               </w:rPr>
-              <w:instrText xml:space="preserve"> PAGEREF _Toc162936547 \h </w:instrText>
+              <w:instrText xml:space="preserve"> PAGEREF _Toc163041085 \h </w:instrText>
+            </w:r>
+            <w:r>
+              <w:rPr>
+                <w:noProof/>
+                <w:webHidden/>
+              </w:rPr>
+            </w:r>
+            <w:r>
+              <w:rPr>
+                <w:noProof/>
+                <w:webHidden/>
+              </w:rPr>
+              <w:fldChar w:fldCharType="separate"/>
+            </w:r>
+            <w:r>
+              <w:rPr>
+                <w:noProof/>
+                <w:webHidden/>
+              </w:rPr>
+              <w:t>1</w:t>
+            </w:r>
+            <w:r>
+              <w:rPr>
+                <w:noProof/>
+                <w:webHidden/>
+              </w:rPr>
+              <w:fldChar w:fldCharType="end"/>
+            </w:r>
+          </w:hyperlink>
+        </w:p>
+        <w:p>
+          <w:pPr>
+            <w:pStyle w:val="TOC1"/>
+            <w:tabs>
+              <w:tab w:val="right" w:leader="dot" w:pos="9350"/>
+            </w:tabs>
+            <w:rPr>
+              <w:rFonts w:eastAsiaTheme="minorEastAsia"/>
+              <w:noProof/>
+            </w:rPr>
+          </w:pPr>
+          <w:hyperlink w:anchor="_Toc163041086" w:history="1">
+            <w:r>
+              <w:rPr>
+                <w:rStyle w:val="Hyperlink"/>
+                <w:noProof/>
+              </w:rPr>
+              <w:t>Return or to not Return that is the question</w:t>
+            </w:r>
+            <w:r>
+              <w:rPr>
+                <w:noProof/>
+                <w:webHidden/>
+              </w:rPr>
+              <w:tab/>
+            </w:r>
+            <w:r>
+              <w:rPr>
+                <w:noProof/>
+                <w:webHidden/>
+              </w:rPr>
+              <w:fldChar w:fldCharType="begin"/>
+            </w:r>
+            <w:r>
+              <w:rPr>
+                <w:noProof/>
+                <w:webHidden/>
+              </w:rPr>
+              <w:instrText xml:space="preserve"> PAGEREF _Toc163041086 \h </w:instrText>
             </w:r>
             <w:r>
               <w:rPr>
@@ -135,13 +204,13 @@
               <w:noProof/>
             </w:rPr>
           </w:pPr>
-          <w:hyperlink w:anchor="_Toc162936548" w:history="1">
+          <w:hyperlink w:anchor="_Toc163041087" w:history="1">
             <w:r>
               <w:rPr>
                 <w:rStyle w:val="Hyperlink"/>
                 <w:noProof/>
               </w:rPr>
-              <w:t>What is map-get?</w:t>
+              <w:t>What is a Function?</w:t>
             </w:r>
             <w:r>
               <w:rPr>
@@ -162,7 +231,7 @@
                 <w:noProof/>
                 <w:webHidden/>
               </w:rPr>
-              <w:instrText xml:space="preserve"> PAGEREF _Toc162936548 \h </w:instrText>
+              <w:instrText xml:space="preserve"> PAGEREF _Toc163041087 \h </w:instrText>
             </w:r>
             <w:r>
               <w:rPr>
@@ -204,13 +273,13 @@
               <w:noProof/>
             </w:rPr>
           </w:pPr>
-          <w:hyperlink w:anchor="_Toc162936549" w:history="1">
+          <w:hyperlink w:anchor="_Toc163041088" w:history="1">
             <w:r>
               <w:rPr>
                 <w:rStyle w:val="Hyperlink"/>
                 <w:noProof/>
               </w:rPr>
-              <w:t>Creating your first SCSS function</w:t>
+              <w:t>What is map-get?</w:t>
             </w:r>
             <w:r>
               <w:rPr>
@@ -231,7 +300,7 @@
                 <w:noProof/>
                 <w:webHidden/>
               </w:rPr>
-              <w:instrText xml:space="preserve"> PAGEREF _Toc162936549 \h </w:instrText>
+              <w:instrText xml:space="preserve"> PAGEREF _Toc163041088 \h </w:instrText>
             </w:r>
             <w:r>
               <w:rPr>
@@ -273,7 +342,76 @@
               <w:noProof/>
             </w:rPr>
           </w:pPr>
-          <w:hyperlink w:anchor="_Toc162936550" w:history="1">
+          <w:hyperlink w:anchor="_Toc163041089" w:history="1">
+            <w:r>
+              <w:rPr>
+                <w:rStyle w:val="Hyperlink"/>
+                <w:noProof/>
+              </w:rPr>
+              <w:t>Creating your first SCSS function</w:t>
+            </w:r>
+            <w:r>
+              <w:rPr>
+                <w:noProof/>
+                <w:webHidden/>
+              </w:rPr>
+              <w:tab/>
+            </w:r>
+            <w:r>
+              <w:rPr>
+                <w:noProof/>
+                <w:webHidden/>
+              </w:rPr>
+              <w:fldChar w:fldCharType="begin"/>
+            </w:r>
+            <w:r>
+              <w:rPr>
+                <w:noProof/>
+                <w:webHidden/>
+              </w:rPr>
+              <w:instrText xml:space="preserve"> PAGEREF _Toc163041089 \h </w:instrText>
+            </w:r>
+            <w:r>
+              <w:rPr>
+                <w:noProof/>
+                <w:webHidden/>
+              </w:rPr>
+            </w:r>
+            <w:r>
+              <w:rPr>
+                <w:noProof/>
+                <w:webHidden/>
+              </w:rPr>
+              <w:fldChar w:fldCharType="separate"/>
+            </w:r>
+            <w:r>
+              <w:rPr>
+                <w:noProof/>
+                <w:webHidden/>
+              </w:rPr>
+              <w:t>5</w:t>
+            </w:r>
+            <w:r>
+              <w:rPr>
+                <w:noProof/>
+                <w:webHidden/>
+              </w:rPr>
+              <w:fldChar w:fldCharType="end"/>
+            </w:r>
+          </w:hyperlink>
+        </w:p>
+        <w:p>
+          <w:pPr>
+            <w:pStyle w:val="TOC1"/>
+            <w:tabs>
+              <w:tab w:val="right" w:leader="dot" w:pos="9350"/>
+            </w:tabs>
+            <w:rPr>
+              <w:rFonts w:eastAsiaTheme="minorEastAsia"/>
+              <w:noProof/>
+            </w:rPr>
+          </w:pPr>
+          <w:hyperlink w:anchor="_Toc163041090" w:history="1">
             <w:r>
               <w:rPr>
                 <w:rStyle w:val="Hyperlink"/>
@@ -300,7 +438,7 @@
                 <w:noProof/>
                 <w:webHidden/>
               </w:rPr>
-              <w:instrText xml:space="preserve"> PAGEREF _Toc162936550 \h </w:instrText>
+              <w:instrText xml:space="preserve"> PAGEREF _Toc163041090 \h </w:instrText>
             </w:r>
             <w:r>
               <w:rPr>
@@ -320,7 +458,7 @@
                 <w:noProof/>
                 <w:webHidden/>
               </w:rPr>
-              <w:t>6</w:t>
+              <w:t>7</w:t>
             </w:r>
             <w:r>
               <w:rPr>
@@ -342,7 +480,7 @@
               <w:noProof/>
             </w:rPr>
           </w:pPr>
-          <w:hyperlink w:anchor="_Toc162936551" w:history="1">
+          <w:hyperlink w:anchor="_Toc163041091" w:history="1">
             <w:r>
               <w:rPr>
                 <w:rStyle w:val="Hyperlink"/>
@@ -369,7 +507,7 @@
                 <w:noProof/>
                 <w:webHidden/>
               </w:rPr>
-              <w:instrText xml:space="preserve"> PAGEREF _Toc162936551 \h </w:instrText>
+              <w:instrText xml:space="preserve"> PAGEREF _Toc163041091 \h </w:instrText>
             </w:r>
             <w:r>
               <w:rPr>
@@ -411,7 +549,7 @@
               <w:noProof/>
             </w:rPr>
           </w:pPr>
-          <w:hyperlink w:anchor="_Toc162936552" w:history="1">
+          <w:hyperlink w:anchor="_Toc163041092" w:history="1">
             <w:r>
               <w:rPr>
                 <w:rStyle w:val="Hyperlink"/>
@@ -438,7 +576,7 @@
                 <w:noProof/>
                 <w:webHidden/>
               </w:rPr>
-              <w:instrText xml:space="preserve"> PAGEREF _Toc162936552 \h </w:instrText>
+              <w:instrText xml:space="preserve"> PAGEREF _Toc163041092 \h </w:instrText>
             </w:r>
             <w:r>
               <w:rPr>
@@ -480,7 +618,7 @@
               <w:noProof/>
             </w:rPr>
           </w:pPr>
-          <w:hyperlink w:anchor="_Toc162936553" w:history="1">
+          <w:hyperlink w:anchor="_Toc163041093" w:history="1">
             <w:r>
               <w:rPr>
                 <w:rStyle w:val="Hyperlink"/>
@@ -507,7 +645,7 @@
                 <w:noProof/>
                 <w:webHidden/>
               </w:rPr>
-              <w:instrText xml:space="preserve"> PAGEREF _Toc162936553 \h </w:instrText>
+              <w:instrText xml:space="preserve"> PAGEREF _Toc163041093 \h </w:instrText>
             </w:r>
             <w:r>
               <w:rPr>
@@ -527,7 +665,7 @@
                 <w:noProof/>
                 <w:webHidden/>
               </w:rPr>
-              <w:t>11</w:t>
+              <w:t>12</w:t>
             </w:r>
             <w:r>
               <w:rPr>
@@ -568,16 +706,13 @@
     </w:p>
     <w:p>
       <w:pPr>
-        <w:rPr>
-          <w:rStyle w:val="IntenseReference"/>
-        </w:rPr>
+        <w:pStyle w:val="Heading1"/>
       </w:pPr>
-      <w:r>
-        <w:rPr>
-          <w:rStyle w:val="IntenseReference"/>
-        </w:rPr>
+      <w:bookmarkStart w:id="0" w:name="_Toc163041085"/>
+      <w:r>
         <w:t>What is a Variable?</w:t>
       </w:r>
+      <w:bookmarkEnd w:id="0"/>
     </w:p>
     <w:p>
       <w:pPr>
@@ -595,7 +730,7 @@
           <w:spacing w:val="5"/>
         </w:rPr>
         <w:drawing>
-          <wp:inline distT="0" distB="0" distL="0" distR="0" wp14:anchorId="184373FD" wp14:editId="1F7C9C18">
+          <wp:inline distT="0" distB="0" distL="0" distR="0" wp14:anchorId="184373FD" wp14:editId="226DB111">
             <wp:extent cx="2733358" cy="2244859"/>
             <wp:effectExtent l="0" t="0" r="0" b="3175"/>
             <wp:docPr id="1396700652" name="Picture 2"/>
@@ -803,15 +938,173 @@
         <w:t>pushing in my variables, and now I got some room to put some of my stuff.</w:t>
       </w:r>
     </w:p>
+    <w:p/>
+    <w:p/>
     <w:p>
       <w:pPr>
         <w:pStyle w:val="Heading1"/>
       </w:pPr>
-      <w:bookmarkStart w:id="0" w:name="_Toc162936547"/>
+      <w:bookmarkStart w:id="1" w:name="_Toc163041086"/>
+      <w:r>
+        <w:t>Return or to not Return that is the question</w:t>
+      </w:r>
+      <w:bookmarkEnd w:id="1"/>
+    </w:p>
+    <w:p>
+      <w:r>
+        <w:t xml:space="preserve">The return statement can be confusing when presented in the function. Sometimes you will see the return </w:t>
+      </w:r>
+      <w:r>
+        <w:t>keyword</w:t>
+      </w:r>
+      <w:r>
+        <w:t xml:space="preserve"> at the end of a function and sometimes not. But why is it needed, and when is it not needed</w:t>
+      </w:r>
+      <w:r>
+        <w:t>?</w:t>
+      </w:r>
+      <w:r>
+        <w:t xml:space="preserve"> </w:t>
+      </w:r>
+    </w:p>
+    <w:p>
+      <w:r>
+        <w:t>Well, if you are doing any sort of a calculation, then you will need a return statement. For example, if you are adding two number together</w:t>
+      </w:r>
+      <w:r>
+        <w:t>;</w:t>
+      </w:r>
+      <w:r>
+        <w:t xml:space="preserve"> </w:t>
+      </w:r>
+      <w:r>
+        <w:t>t</w:t>
+      </w:r>
+      <w:r>
+        <w:t xml:space="preserve">he program needs to know </w:t>
+      </w:r>
+      <w:r>
+        <w:t xml:space="preserve">this information in order to calculate the sum; </w:t>
+      </w:r>
+      <w:r>
+        <w:t>and</w:t>
+      </w:r>
+      <w:r>
+        <w:t xml:space="preserve"> so,</w:t>
+      </w:r>
+      <w:r>
+        <w:t xml:space="preserve"> that answer needs to be returned. In our function in the illustration, you will see that we are using the map-get function. When you call the name function</w:t>
+      </w:r>
+      <w:r>
+        <w:t>, which is the function that the name function is wrapped in,</w:t>
+      </w:r>
+      <w:r>
+        <w:t xml:space="preserve"> sometime else in the program, it will need this information. So, this needs to be returned to </w:t>
+      </w:r>
+      <w:r>
+        <w:t>the calling piece of code</w:t>
+      </w:r>
+      <w:r>
+        <w:t>.</w:t>
+      </w:r>
+    </w:p>
+    <w:p/>
+    <w:p>
+      <w:r>
+        <w:rPr>
+          <w:noProof/>
+        </w:rPr>
+        <w:lastRenderedPageBreak/>
+        <w:drawing>
+          <wp:inline distT="0" distB="0" distL="0" distR="0" wp14:anchorId="6E5445A5" wp14:editId="607CA871">
+            <wp:extent cx="2971800" cy="2600325"/>
+            <wp:effectExtent l="0" t="0" r="0" b="9525"/>
+            <wp:docPr id="659076576" name="Picture 2"/>
+            <wp:cNvGraphicFramePr>
+              <a:graphicFrameLocks xmlns:a="http://schemas.openxmlformats.org/drawingml/2006/main" noChangeAspect="1"/>
+            </wp:cNvGraphicFramePr>
+            <a:graphic xmlns:a="http://schemas.openxmlformats.org/drawingml/2006/main">
+              <a:graphicData uri="http://schemas.openxmlformats.org/drawingml/2006/picture">
+                <pic:pic xmlns:pic="http://schemas.openxmlformats.org/drawingml/2006/picture">
+                  <pic:nvPicPr>
+                    <pic:cNvPr id="0" name="Picture 2"/>
+                    <pic:cNvPicPr>
+                      <a:picLocks noChangeAspect="1" noChangeArrowheads="1"/>
+                    </pic:cNvPicPr>
+                  </pic:nvPicPr>
+                  <pic:blipFill>
+                    <a:blip r:embed="rId9" cstate="print">
+                      <a:extLst>
+                        <a:ext uri="{28A0092B-C50C-407E-A947-70E740481C1C}">
+                          <a14:useLocalDpi xmlns:a14="http://schemas.microsoft.com/office/drawing/2010/main" val="0"/>
+                        </a:ext>
+                      </a:extLst>
+                    </a:blip>
+                    <a:srcRect/>
+                    <a:stretch>
+                      <a:fillRect/>
+                    </a:stretch>
+                  </pic:blipFill>
+                  <pic:spPr bwMode="auto">
+                    <a:xfrm>
+                      <a:off x="0" y="0"/>
+                      <a:ext cx="2978128" cy="2605862"/>
+                    </a:xfrm>
+                    <a:prstGeom prst="rect">
+                      <a:avLst/>
+                    </a:prstGeom>
+                    <a:noFill/>
+                    <a:ln>
+                      <a:noFill/>
+                    </a:ln>
+                  </pic:spPr>
+                </pic:pic>
+              </a:graphicData>
+            </a:graphic>
+          </wp:inline>
+        </w:drawing>
+      </w:r>
+    </w:p>
+    <w:p/>
+    <w:p>
+      <w:r>
+        <w:t xml:space="preserve">But you may have noticed in other programing languages that you do not </w:t>
+      </w:r>
+      <w:r>
+        <w:t xml:space="preserve">always </w:t>
+      </w:r>
+      <w:r>
+        <w:t xml:space="preserve">need this return statement at the end of your function. Take the print statement in Python, it is very rare if anyone will return a print statement. That is because print is only used to show information to a human, and the program really isn’t taking and using that information </w:t>
+      </w:r>
+      <w:r>
+        <w:t xml:space="preserve">for anything </w:t>
+      </w:r>
+      <w:r>
+        <w:t xml:space="preserve">at all. So, since it is </w:t>
+      </w:r>
+      <w:r>
+        <w:t>text that is not needed to run the program, it does not need to be returned to where it is being called.</w:t>
+      </w:r>
+    </w:p>
+    <w:p>
+      <w:r>
+        <w:t>Also, be aware that your return keyword must always be used at the end of the function. This is because return is a mechanism which will always throw you out of your function, and fling you back into your calling section’s code. If you do not want to be thrown out of your function prematurely then you need to be very aware of where you are placing it.</w:t>
+      </w:r>
+    </w:p>
+    <w:p>
+      <w:r>
+        <w:t xml:space="preserve">  </w:t>
+      </w:r>
+    </w:p>
+    <w:p>
+      <w:pPr>
+        <w:pStyle w:val="Heading1"/>
+      </w:pPr>
+      <w:bookmarkStart w:id="2" w:name="_Toc163041087"/>
       <w:r>
         <w:t>What is a Function?</w:t>
       </w:r>
-      <w:bookmarkEnd w:id="0"/>
+      <w:bookmarkEnd w:id="2"/>
     </w:p>
     <w:p>
       <w:r>
@@ -836,7 +1129,7 @@
                     </pic:cNvPicPr>
                   </pic:nvPicPr>
                   <pic:blipFill>
-                    <a:blip r:embed="rId9">
+                    <a:blip r:embed="rId10">
                       <a:extLst>
                         <a:ext uri="{28A0092B-C50C-407E-A947-70E740481C1C}">
                           <a14:useLocalDpi xmlns:a14="http://schemas.microsoft.com/office/drawing/2010/main" val="0"/>
@@ -876,6 +1169,7 @@
           <w:sz w:val="28"/>
           <w:szCs w:val="28"/>
         </w:rPr>
+        <w:lastRenderedPageBreak/>
         <w:t>*Note</w:t>
       </w:r>
       <w:r>
@@ -906,7 +1200,15 @@
         <w:t xml:space="preserve"> variable, in the second line of our code. So, the place-holder will be filled in with our value, and both the value, and the place-holder</w:t>
       </w:r>
       <w:r>
-        <w:t xml:space="preserve">; so you see, both the place-holder and the value </w:t>
+        <w:t xml:space="preserve">; </w:t>
+      </w:r>
+      <w:proofErr w:type="gramStart"/>
+      <w:r>
+        <w:t>so</w:t>
+      </w:r>
+      <w:proofErr w:type="gramEnd"/>
+      <w:r>
+        <w:t xml:space="preserve"> you see, both the place-holder and the value </w:t>
       </w:r>
       <w:r>
         <w:t xml:space="preserve">will be the exact same thing. </w:t>
@@ -955,7 +1257,15 @@
         <w:t xml:space="preserve">thing </w:t>
       </w:r>
       <w:r>
-        <w:t xml:space="preserve">is something that you would use if you do not want to keep repeating the same code over and over. You can call a function’s name any where in your code, and it is just as if we had written the full code right </w:t>
+        <w:t xml:space="preserve">is something that you would use if you do not want to keep repeating the same code over and over. You can call a function’s name </w:t>
+      </w:r>
+      <w:proofErr w:type="spellStart"/>
+      <w:r>
+        <w:t>any where</w:t>
+      </w:r>
+      <w:proofErr w:type="spellEnd"/>
+      <w:r>
+        <w:t xml:space="preserve"> in your code, and it is just as if we had written the full code right </w:t>
       </w:r>
       <w:r>
         <w:t xml:space="preserve">there </w:t>
@@ -1013,6 +1323,7 @@
         <w:rPr>
           <w:noProof/>
         </w:rPr>
+        <w:lastRenderedPageBreak/>
         <w:drawing>
           <wp:inline distT="0" distB="0" distL="0" distR="0" wp14:anchorId="3B8207EC" wp14:editId="589043C8">
             <wp:extent cx="2571750" cy="2295525"/>
@@ -1029,7 +1340,7 @@
                     <pic:cNvPicPr/>
                   </pic:nvPicPr>
                   <pic:blipFill>
-                    <a:blip r:embed="rId10">
+                    <a:blip r:embed="rId11">
                       <a:extLst>
                         <a:ext uri="{28A0092B-C50C-407E-A947-70E740481C1C}">
                           <a14:useLocalDpi xmlns:a14="http://schemas.microsoft.com/office/drawing/2010/main" val="0"/>
@@ -1064,147 +1375,154 @@
       <w:pPr>
         <w:pStyle w:val="Heading1"/>
       </w:pPr>
-      <w:bookmarkStart w:id="1" w:name="_Toc162936548"/>
-      <w:r>
+      <w:bookmarkStart w:id="3" w:name="_Toc163041088"/>
+      <w:r>
+        <w:t>What is map-get?</w:t>
+      </w:r>
+      <w:bookmarkEnd w:id="3"/>
+    </w:p>
+    <w:p>
+      <w:r>
+        <w:t xml:space="preserve">By using </w:t>
+      </w:r>
+      <w:r>
+        <w:rPr>
+          <w:rStyle w:val="BigDarkBoldChar"/>
+        </w:rPr>
+        <w:t>map-get</w:t>
+      </w:r>
+      <w:r>
+        <w:t xml:space="preserve">, in SCSS, we can </w:t>
+      </w:r>
+      <w:r>
+        <w:t>take</w:t>
+      </w:r>
+      <w:r>
+        <w:t xml:space="preserve"> several values, and then throw them into a single variable. </w:t>
+      </w:r>
+      <w:r>
+        <w:t xml:space="preserve">You can kind of think of these parenthesis, as a way to wrangle in your multiple values, and put them into a group. When the program sees these parenthesis with stuff in them, it knows this stuff goes together in some way. </w:t>
+      </w:r>
+    </w:p>
+    <w:p>
+      <w:r>
+        <w:t>So, i</w:t>
+      </w:r>
+      <w:r>
+        <w:t>nside of the</w:t>
+      </w:r>
+      <w:r>
+        <w:t>se</w:t>
+      </w:r>
+      <w:r>
+        <w:t xml:space="preserve"> parenthesis we are using what we want to map, and its value. </w:t>
+      </w:r>
+      <w:r>
+        <w:t xml:space="preserve">These are called </w:t>
+      </w:r>
+      <w:r>
+        <w:rPr>
+          <w:rStyle w:val="BigDarkBoldChar"/>
+        </w:rPr>
+        <w:t>key: value</w:t>
+      </w:r>
+      <w:r>
+        <w:t xml:space="preserve"> pairs, at times this is referred to as </w:t>
+      </w:r>
+      <w:proofErr w:type="spellStart"/>
+      <w:proofErr w:type="gramStart"/>
+      <w:r>
+        <w:rPr>
+          <w:rStyle w:val="BigDarkBoldChar"/>
+        </w:rPr>
+        <w:t>map,key</w:t>
+      </w:r>
+      <w:proofErr w:type="spellEnd"/>
+      <w:proofErr w:type="gramEnd"/>
+      <w:r>
+        <w:t xml:space="preserve">, which can certainly be confusing, to say the least. </w:t>
+      </w:r>
+      <w:r>
+        <w:t xml:space="preserve">But anyways, to continue, the </w:t>
+      </w:r>
+      <w:r>
+        <w:rPr>
+          <w:rStyle w:val="BigDarkBoldChar"/>
+        </w:rPr>
+        <w:t>map, key</w:t>
+      </w:r>
+      <w:r>
+        <w:t xml:space="preserve"> is inside of parenthesis, so we know this stuff goes together. </w:t>
+      </w:r>
+      <w:r>
+        <w:t>We separate these pairs</w:t>
+      </w:r>
+      <w:r>
+        <w:t xml:space="preserve">, inside of those parenthesis </w:t>
+      </w:r>
+      <w:r>
+        <w:t>with commas.</w:t>
+      </w:r>
+    </w:p>
+    <w:p>
+      <w:r>
+        <w:t>Notice</w:t>
+      </w:r>
+      <w:r>
+        <w:t xml:space="preserve">, in the table below, </w:t>
+      </w:r>
+      <w:r>
+        <w:t xml:space="preserve">how we </w:t>
+      </w:r>
+      <w:r>
+        <w:t>take the</w:t>
+      </w:r>
+      <w:r>
+        <w:t xml:space="preserve"> value, on the right side</w:t>
+      </w:r>
+      <w:r>
+        <w:t xml:space="preserve"> of the equation</w:t>
+      </w:r>
+      <w:r>
+        <w:t xml:space="preserve">, </w:t>
+      </w:r>
+      <w:r>
+        <w:t xml:space="preserve">and throw it </w:t>
+      </w:r>
+      <w:r>
+        <w:t xml:space="preserve">into the map on the left side. </w:t>
+      </w:r>
+      <w:r>
+        <w:t>Look at our variable $font-sizes. This means that</w:t>
+      </w:r>
+      <w:r>
+        <w:t xml:space="preserve"> anytime we say “small” it will </w:t>
+      </w:r>
+      <w:r>
+        <w:t>mean</w:t>
+      </w:r>
+      <w:r>
+        <w:t xml:space="preserve"> 12px</w:t>
+      </w:r>
+      <w:r>
+        <w:t>.</w:t>
+      </w:r>
+      <w:r>
+        <w:t xml:space="preserve"> normal will stipulate 18px, and large will specify 24px.</w:t>
+      </w:r>
+    </w:p>
+    <w:p/>
+    <w:p>
+      <w:r>
+        <w:t xml:space="preserve">Take this for instance: </w:t>
+      </w:r>
+    </w:p>
+    <w:p>
+      <w:r>
+        <w:rPr>
+          <w:noProof/>
+        </w:rPr>
         <w:lastRenderedPageBreak/>
-        <w:t>What is map-get?</w:t>
-      </w:r>
-      <w:bookmarkEnd w:id="1"/>
-    </w:p>
-    <w:p>
-      <w:r>
-        <w:t xml:space="preserve">By using </w:t>
-      </w:r>
-      <w:r>
-        <w:rPr>
-          <w:rStyle w:val="BigDarkBoldChar"/>
-        </w:rPr>
-        <w:t>map-get</w:t>
-      </w:r>
-      <w:r>
-        <w:t xml:space="preserve">, in SCSS, we can </w:t>
-      </w:r>
-      <w:r>
-        <w:t>take</w:t>
-      </w:r>
-      <w:r>
-        <w:t xml:space="preserve"> several values, and then throw them into a single variable. </w:t>
-      </w:r>
-      <w:r>
-        <w:t xml:space="preserve">You can kind of think of these parenthesis, as a way to wrangle in your multiple values, and put them into a group. When the program sees these parenthesis with stuff in them, it knows this stuff goes together in some way. </w:t>
-      </w:r>
-    </w:p>
-    <w:p>
-      <w:r>
-        <w:t>So, i</w:t>
-      </w:r>
-      <w:r>
-        <w:t>nside of the</w:t>
-      </w:r>
-      <w:r>
-        <w:t>se</w:t>
-      </w:r>
-      <w:r>
-        <w:t xml:space="preserve"> parenthesis we are using what we want to map, and its value. </w:t>
-      </w:r>
-      <w:r>
-        <w:t xml:space="preserve">These are called </w:t>
-      </w:r>
-      <w:r>
-        <w:rPr>
-          <w:rStyle w:val="BigDarkBoldChar"/>
-        </w:rPr>
-        <w:t>key: value</w:t>
-      </w:r>
-      <w:r>
-        <w:t xml:space="preserve"> pairs, at times this is referred to as </w:t>
-      </w:r>
-      <w:r>
-        <w:rPr>
-          <w:rStyle w:val="BigDarkBoldChar"/>
-        </w:rPr>
-        <w:t>map,key</w:t>
-      </w:r>
-      <w:r>
-        <w:t xml:space="preserve">, which can certainly be confusing, to say the least. </w:t>
-      </w:r>
-      <w:r>
-        <w:t xml:space="preserve">But anyways, to continue, the </w:t>
-      </w:r>
-      <w:r>
-        <w:rPr>
-          <w:rStyle w:val="BigDarkBoldChar"/>
-        </w:rPr>
-        <w:t>map, key</w:t>
-      </w:r>
-      <w:r>
-        <w:t xml:space="preserve"> is inside of parenthesis, so we know this stuff goes together. </w:t>
-      </w:r>
-      <w:r>
-        <w:t>We separate these pairs</w:t>
-      </w:r>
-      <w:r>
-        <w:t xml:space="preserve">, inside of those parenthesis </w:t>
-      </w:r>
-      <w:r>
-        <w:t>with commas.</w:t>
-      </w:r>
-    </w:p>
-    <w:p>
-      <w:r>
-        <w:t>Notice</w:t>
-      </w:r>
-      <w:r>
-        <w:t xml:space="preserve">, in the table below, </w:t>
-      </w:r>
-      <w:r>
-        <w:t xml:space="preserve">how we </w:t>
-      </w:r>
-      <w:r>
-        <w:t>take the</w:t>
-      </w:r>
-      <w:r>
-        <w:t xml:space="preserve"> value, on the right side</w:t>
-      </w:r>
-      <w:r>
-        <w:t xml:space="preserve"> of the equation</w:t>
-      </w:r>
-      <w:r>
-        <w:t xml:space="preserve">, </w:t>
-      </w:r>
-      <w:r>
-        <w:t xml:space="preserve">and throw it </w:t>
-      </w:r>
-      <w:r>
-        <w:t xml:space="preserve">into the map on the left side. </w:t>
-      </w:r>
-      <w:r>
-        <w:t>Look at our variable $font-sizes. This means that</w:t>
-      </w:r>
-      <w:r>
-        <w:t xml:space="preserve"> anytime we say “small” it will </w:t>
-      </w:r>
-      <w:r>
-        <w:t>mean</w:t>
-      </w:r>
-      <w:r>
-        <w:t xml:space="preserve"> 12px</w:t>
-      </w:r>
-      <w:r>
-        <w:t>.</w:t>
-      </w:r>
-      <w:r>
-        <w:t xml:space="preserve"> normal will stipulate 18px, and large will specify 24px.</w:t>
-      </w:r>
-    </w:p>
-    <w:p/>
-    <w:p>
-      <w:r>
-        <w:t xml:space="preserve">Take this for instance: </w:t>
-      </w:r>
-    </w:p>
-    <w:p>
-      <w:r>
         <w:drawing>
           <wp:inline distT="0" distB="0" distL="0" distR="0" wp14:anchorId="7D9F0180" wp14:editId="3D7FE465">
             <wp:extent cx="5943600" cy="1564640"/>
@@ -1221,7 +1539,7 @@
                     <pic:cNvPicPr/>
                   </pic:nvPicPr>
                   <pic:blipFill>
-                    <a:blip r:embed="rId11"/>
+                    <a:blip r:embed="rId12"/>
                     <a:stretch>
                       <a:fillRect/>
                     </a:stretch>
@@ -1247,16 +1565,17 @@
       <w:pPr>
         <w:pStyle w:val="Heading1"/>
       </w:pPr>
-      <w:bookmarkStart w:id="2" w:name="_Toc162936549"/>
+      <w:bookmarkStart w:id="4" w:name="_Toc163041089"/>
       <w:r>
         <w:t>Creating your first SCSS function</w:t>
       </w:r>
-      <w:bookmarkEnd w:id="2"/>
+      <w:bookmarkEnd w:id="4"/>
     </w:p>
     <w:p>
       <w:r>
         <w:t xml:space="preserve">Go to your </w:t>
       </w:r>
+      <w:proofErr w:type="spellStart"/>
       <w:r>
         <w:rPr>
           <w:b/>
@@ -1266,6 +1585,7 @@
         </w:rPr>
         <w:t>main.scss</w:t>
       </w:r>
+      <w:proofErr w:type="spellEnd"/>
       <w:r>
         <w:rPr>
           <w:sz w:val="28"/>
@@ -1399,7 +1719,7 @@
                     <pic:cNvPicPr/>
                   </pic:nvPicPr>
                   <pic:blipFill>
-                    <a:blip r:embed="rId12">
+                    <a:blip r:embed="rId13">
                       <a:extLst>
                         <a:ext uri="{28A0092B-C50C-407E-A947-70E740481C1C}">
                           <a14:useLocalDpi xmlns:a14="http://schemas.microsoft.com/office/drawing/2010/main" val="0"/>
@@ -1444,6 +1764,7 @@
         <w:rPr>
           <w:noProof/>
         </w:rPr>
+        <w:lastRenderedPageBreak/>
         <w:drawing>
           <wp:inline distT="0" distB="0" distL="0" distR="0" wp14:anchorId="4883154F" wp14:editId="67D5410E">
             <wp:extent cx="3743847" cy="2362530"/>
@@ -1460,7 +1781,7 @@
                     <pic:cNvPicPr/>
                   </pic:nvPicPr>
                   <pic:blipFill>
-                    <a:blip r:embed="rId13"/>
+                    <a:blip r:embed="rId14"/>
                     <a:stretch>
                       <a:fillRect/>
                     </a:stretch>
@@ -1512,7 +1833,6 @@
         <w:rPr>
           <w:noProof/>
         </w:rPr>
-        <w:lastRenderedPageBreak/>
         <w:drawing>
           <wp:inline distT="0" distB="0" distL="0" distR="0" wp14:anchorId="5DA1EE53" wp14:editId="2840D2E0">
             <wp:extent cx="4906060" cy="2981741"/>
@@ -1529,7 +1849,7 @@
                     <pic:cNvPicPr/>
                   </pic:nvPicPr>
                   <pic:blipFill>
-                    <a:blip r:embed="rId14"/>
+                    <a:blip r:embed="rId15"/>
                     <a:stretch>
                       <a:fillRect/>
                     </a:stretch>
@@ -1584,7 +1904,7 @@
                     <pic:cNvPicPr/>
                   </pic:nvPicPr>
                   <pic:blipFill>
-                    <a:blip r:embed="rId15"/>
+                    <a:blip r:embed="rId16"/>
                     <a:stretch>
                       <a:fillRect/>
                     </a:stretch>
@@ -1616,6 +1936,7 @@
         <w:rPr>
           <w:rStyle w:val="IntenseReference"/>
         </w:rPr>
+        <w:lastRenderedPageBreak/>
         <w:t>regular</w:t>
       </w:r>
     </w:p>
@@ -1640,7 +1961,7 @@
                     <pic:cNvPicPr/>
                   </pic:nvPicPr>
                   <pic:blipFill>
-                    <a:blip r:embed="rId16"/>
+                    <a:blip r:embed="rId17"/>
                     <a:stretch>
                       <a:fillRect/>
                     </a:stretch>
@@ -1668,11 +1989,11 @@
       <w:pPr>
         <w:pStyle w:val="Heading1"/>
       </w:pPr>
-      <w:bookmarkStart w:id="3" w:name="_Toc162936550"/>
+      <w:bookmarkStart w:id="5" w:name="_Toc163041090"/>
       <w:r>
         <w:t>Mix-ins</w:t>
       </w:r>
-      <w:bookmarkEnd w:id="3"/>
+      <w:bookmarkEnd w:id="5"/>
     </w:p>
     <w:p>
       <w:r>
@@ -1729,7 +2050,6 @@
     <w:p/>
     <w:p>
       <w:r>
-        <w:lastRenderedPageBreak/>
         <w:t>Watch it, do not duplicate the entire div with the class of main, we are only duplicating the paragraph with in it.</w:t>
       </w:r>
     </w:p>
@@ -1943,7 +2263,31 @@
           <w:szCs w:val="21"/>
           <w14:ligatures w14:val="none"/>
         </w:rPr>
-        <w:t>"main__p"</w:t>
+        <w:t>"</w:t>
+      </w:r>
+      <w:proofErr w:type="spellStart"/>
+      <w:r>
+        <w:rPr>
+          <w:rFonts w:ascii="Consolas" w:eastAsia="Times New Roman" w:hAnsi="Consolas" w:cs="Times New Roman"/>
+          <w:color w:val="CE9178"/>
+          <w:kern w:val="0"/>
+          <w:sz w:val="21"/>
+          <w:szCs w:val="21"/>
+          <w14:ligatures w14:val="none"/>
+        </w:rPr>
+        <w:t>main__p</w:t>
+      </w:r>
+      <w:proofErr w:type="spellEnd"/>
+      <w:r>
+        <w:rPr>
+          <w:rFonts w:ascii="Consolas" w:eastAsia="Times New Roman" w:hAnsi="Consolas" w:cs="Times New Roman"/>
+          <w:color w:val="CE9178"/>
+          <w:kern w:val="0"/>
+          <w:sz w:val="21"/>
+          <w:szCs w:val="21"/>
+          <w14:ligatures w14:val="none"/>
+        </w:rPr>
+        <w:t>"</w:t>
       </w:r>
       <w:r>
         <w:rPr>
@@ -1965,7 +2309,861 @@
           <w:szCs w:val="21"/>
           <w14:ligatures w14:val="none"/>
         </w:rPr>
-        <w:t>First paragraph in main.Lorem ipsum dolor, sit amet consectetur adipisicing elit. Temporibus rem voluptatum accusantium itaque atque eum rerum velit veniam, ratione architecto, officiis ab impedit ut assumenda quisquam. Ipsum autem laboriosam illum nobis facere, unde ea, aut nesciunt eius, a voluptas non iste consequatur soluta molestiae doloribus quae esse iusto? Vel, id!</w:t>
+        <w:t xml:space="preserve">First paragraph in </w:t>
+      </w:r>
+      <w:proofErr w:type="spellStart"/>
+      <w:proofErr w:type="gramStart"/>
+      <w:r>
+        <w:rPr>
+          <w:rFonts w:ascii="Consolas" w:eastAsia="Times New Roman" w:hAnsi="Consolas" w:cs="Times New Roman"/>
+          <w:color w:val="CCCCCC"/>
+          <w:kern w:val="0"/>
+          <w:sz w:val="21"/>
+          <w:szCs w:val="21"/>
+          <w14:ligatures w14:val="none"/>
+        </w:rPr>
+        <w:t>main.Lorem</w:t>
+      </w:r>
+      <w:proofErr w:type="spellEnd"/>
+      <w:proofErr w:type="gramEnd"/>
+      <w:r>
+        <w:rPr>
+          <w:rFonts w:ascii="Consolas" w:eastAsia="Times New Roman" w:hAnsi="Consolas" w:cs="Times New Roman"/>
+          <w:color w:val="CCCCCC"/>
+          <w:kern w:val="0"/>
+          <w:sz w:val="21"/>
+          <w:szCs w:val="21"/>
+          <w14:ligatures w14:val="none"/>
+        </w:rPr>
+        <w:t xml:space="preserve"> ipsum dolor, sit </w:t>
+      </w:r>
+      <w:proofErr w:type="spellStart"/>
+      <w:r>
+        <w:rPr>
+          <w:rFonts w:ascii="Consolas" w:eastAsia="Times New Roman" w:hAnsi="Consolas" w:cs="Times New Roman"/>
+          <w:color w:val="CCCCCC"/>
+          <w:kern w:val="0"/>
+          <w:sz w:val="21"/>
+          <w:szCs w:val="21"/>
+          <w14:ligatures w14:val="none"/>
+        </w:rPr>
+        <w:t>amet</w:t>
+      </w:r>
+      <w:proofErr w:type="spellEnd"/>
+      <w:r>
+        <w:rPr>
+          <w:rFonts w:ascii="Consolas" w:eastAsia="Times New Roman" w:hAnsi="Consolas" w:cs="Times New Roman"/>
+          <w:color w:val="CCCCCC"/>
+          <w:kern w:val="0"/>
+          <w:sz w:val="21"/>
+          <w:szCs w:val="21"/>
+          <w14:ligatures w14:val="none"/>
+        </w:rPr>
+        <w:t xml:space="preserve"> </w:t>
+      </w:r>
+      <w:proofErr w:type="spellStart"/>
+      <w:r>
+        <w:rPr>
+          <w:rFonts w:ascii="Consolas" w:eastAsia="Times New Roman" w:hAnsi="Consolas" w:cs="Times New Roman"/>
+          <w:color w:val="CCCCCC"/>
+          <w:kern w:val="0"/>
+          <w:sz w:val="21"/>
+          <w:szCs w:val="21"/>
+          <w14:ligatures w14:val="none"/>
+        </w:rPr>
+        <w:t>consectetur</w:t>
+      </w:r>
+      <w:proofErr w:type="spellEnd"/>
+      <w:r>
+        <w:rPr>
+          <w:rFonts w:ascii="Consolas" w:eastAsia="Times New Roman" w:hAnsi="Consolas" w:cs="Times New Roman"/>
+          <w:color w:val="CCCCCC"/>
+          <w:kern w:val="0"/>
+          <w:sz w:val="21"/>
+          <w:szCs w:val="21"/>
+          <w14:ligatures w14:val="none"/>
+        </w:rPr>
+        <w:t xml:space="preserve"> </w:t>
+      </w:r>
+      <w:proofErr w:type="spellStart"/>
+      <w:r>
+        <w:rPr>
+          <w:rFonts w:ascii="Consolas" w:eastAsia="Times New Roman" w:hAnsi="Consolas" w:cs="Times New Roman"/>
+          <w:color w:val="CCCCCC"/>
+          <w:kern w:val="0"/>
+          <w:sz w:val="21"/>
+          <w:szCs w:val="21"/>
+          <w14:ligatures w14:val="none"/>
+        </w:rPr>
+        <w:t>adipisicing</w:t>
+      </w:r>
+      <w:proofErr w:type="spellEnd"/>
+      <w:r>
+        <w:rPr>
+          <w:rFonts w:ascii="Consolas" w:eastAsia="Times New Roman" w:hAnsi="Consolas" w:cs="Times New Roman"/>
+          <w:color w:val="CCCCCC"/>
+          <w:kern w:val="0"/>
+          <w:sz w:val="21"/>
+          <w:szCs w:val="21"/>
+          <w14:ligatures w14:val="none"/>
+        </w:rPr>
+        <w:t xml:space="preserve"> </w:t>
+      </w:r>
+      <w:proofErr w:type="spellStart"/>
+      <w:r>
+        <w:rPr>
+          <w:rFonts w:ascii="Consolas" w:eastAsia="Times New Roman" w:hAnsi="Consolas" w:cs="Times New Roman"/>
+          <w:color w:val="CCCCCC"/>
+          <w:kern w:val="0"/>
+          <w:sz w:val="21"/>
+          <w:szCs w:val="21"/>
+          <w14:ligatures w14:val="none"/>
+        </w:rPr>
+        <w:t>elit</w:t>
+      </w:r>
+      <w:proofErr w:type="spellEnd"/>
+      <w:r>
+        <w:rPr>
+          <w:rFonts w:ascii="Consolas" w:eastAsia="Times New Roman" w:hAnsi="Consolas" w:cs="Times New Roman"/>
+          <w:color w:val="CCCCCC"/>
+          <w:kern w:val="0"/>
+          <w:sz w:val="21"/>
+          <w:szCs w:val="21"/>
+          <w14:ligatures w14:val="none"/>
+        </w:rPr>
+        <w:t xml:space="preserve">. </w:t>
+      </w:r>
+      <w:proofErr w:type="spellStart"/>
+      <w:r>
+        <w:rPr>
+          <w:rFonts w:ascii="Consolas" w:eastAsia="Times New Roman" w:hAnsi="Consolas" w:cs="Times New Roman"/>
+          <w:color w:val="CCCCCC"/>
+          <w:kern w:val="0"/>
+          <w:sz w:val="21"/>
+          <w:szCs w:val="21"/>
+          <w14:ligatures w14:val="none"/>
+        </w:rPr>
+        <w:t>Temporibus</w:t>
+      </w:r>
+      <w:proofErr w:type="spellEnd"/>
+      <w:r>
+        <w:rPr>
+          <w:rFonts w:ascii="Consolas" w:eastAsia="Times New Roman" w:hAnsi="Consolas" w:cs="Times New Roman"/>
+          <w:color w:val="CCCCCC"/>
+          <w:kern w:val="0"/>
+          <w:sz w:val="21"/>
+          <w:szCs w:val="21"/>
+          <w14:ligatures w14:val="none"/>
+        </w:rPr>
+        <w:t xml:space="preserve"> rem </w:t>
+      </w:r>
+      <w:proofErr w:type="spellStart"/>
+      <w:r>
+        <w:rPr>
+          <w:rFonts w:ascii="Consolas" w:eastAsia="Times New Roman" w:hAnsi="Consolas" w:cs="Times New Roman"/>
+          <w:color w:val="CCCCCC"/>
+          <w:kern w:val="0"/>
+          <w:sz w:val="21"/>
+          <w:szCs w:val="21"/>
+          <w14:ligatures w14:val="none"/>
+        </w:rPr>
+        <w:t>voluptatum</w:t>
+      </w:r>
+      <w:proofErr w:type="spellEnd"/>
+      <w:r>
+        <w:rPr>
+          <w:rFonts w:ascii="Consolas" w:eastAsia="Times New Roman" w:hAnsi="Consolas" w:cs="Times New Roman"/>
+          <w:color w:val="CCCCCC"/>
+          <w:kern w:val="0"/>
+          <w:sz w:val="21"/>
+          <w:szCs w:val="21"/>
+          <w14:ligatures w14:val="none"/>
+        </w:rPr>
+        <w:t xml:space="preserve"> </w:t>
+      </w:r>
+      <w:proofErr w:type="spellStart"/>
+      <w:r>
+        <w:rPr>
+          <w:rFonts w:ascii="Consolas" w:eastAsia="Times New Roman" w:hAnsi="Consolas" w:cs="Times New Roman"/>
+          <w:color w:val="CCCCCC"/>
+          <w:kern w:val="0"/>
+          <w:sz w:val="21"/>
+          <w:szCs w:val="21"/>
+          <w14:ligatures w14:val="none"/>
+        </w:rPr>
+        <w:t>accusantium</w:t>
+      </w:r>
+      <w:proofErr w:type="spellEnd"/>
+      <w:r>
+        <w:rPr>
+          <w:rFonts w:ascii="Consolas" w:eastAsia="Times New Roman" w:hAnsi="Consolas" w:cs="Times New Roman"/>
+          <w:color w:val="CCCCCC"/>
+          <w:kern w:val="0"/>
+          <w:sz w:val="21"/>
+          <w:szCs w:val="21"/>
+          <w14:ligatures w14:val="none"/>
+        </w:rPr>
+        <w:t xml:space="preserve"> </w:t>
+      </w:r>
+      <w:proofErr w:type="spellStart"/>
+      <w:r>
+        <w:rPr>
+          <w:rFonts w:ascii="Consolas" w:eastAsia="Times New Roman" w:hAnsi="Consolas" w:cs="Times New Roman"/>
+          <w:color w:val="CCCCCC"/>
+          <w:kern w:val="0"/>
+          <w:sz w:val="21"/>
+          <w:szCs w:val="21"/>
+          <w14:ligatures w14:val="none"/>
+        </w:rPr>
+        <w:t>itaque</w:t>
+      </w:r>
+      <w:proofErr w:type="spellEnd"/>
+      <w:r>
+        <w:rPr>
+          <w:rFonts w:ascii="Consolas" w:eastAsia="Times New Roman" w:hAnsi="Consolas" w:cs="Times New Roman"/>
+          <w:color w:val="CCCCCC"/>
+          <w:kern w:val="0"/>
+          <w:sz w:val="21"/>
+          <w:szCs w:val="21"/>
+          <w14:ligatures w14:val="none"/>
+        </w:rPr>
+        <w:t xml:space="preserve"> </w:t>
+      </w:r>
+      <w:proofErr w:type="spellStart"/>
+      <w:r>
+        <w:rPr>
+          <w:rFonts w:ascii="Consolas" w:eastAsia="Times New Roman" w:hAnsi="Consolas" w:cs="Times New Roman"/>
+          <w:color w:val="CCCCCC"/>
+          <w:kern w:val="0"/>
+          <w:sz w:val="21"/>
+          <w:szCs w:val="21"/>
+          <w14:ligatures w14:val="none"/>
+        </w:rPr>
+        <w:t>atque</w:t>
+      </w:r>
+      <w:proofErr w:type="spellEnd"/>
+      <w:r>
+        <w:rPr>
+          <w:rFonts w:ascii="Consolas" w:eastAsia="Times New Roman" w:hAnsi="Consolas" w:cs="Times New Roman"/>
+          <w:color w:val="CCCCCC"/>
+          <w:kern w:val="0"/>
+          <w:sz w:val="21"/>
+          <w:szCs w:val="21"/>
+          <w14:ligatures w14:val="none"/>
+        </w:rPr>
+        <w:t xml:space="preserve"> </w:t>
+      </w:r>
+      <w:proofErr w:type="spellStart"/>
+      <w:r>
+        <w:rPr>
+          <w:rFonts w:ascii="Consolas" w:eastAsia="Times New Roman" w:hAnsi="Consolas" w:cs="Times New Roman"/>
+          <w:color w:val="CCCCCC"/>
+          <w:kern w:val="0"/>
+          <w:sz w:val="21"/>
+          <w:szCs w:val="21"/>
+          <w14:ligatures w14:val="none"/>
+        </w:rPr>
+        <w:t>eum</w:t>
+      </w:r>
+      <w:proofErr w:type="spellEnd"/>
+      <w:r>
+        <w:rPr>
+          <w:rFonts w:ascii="Consolas" w:eastAsia="Times New Roman" w:hAnsi="Consolas" w:cs="Times New Roman"/>
+          <w:color w:val="CCCCCC"/>
+          <w:kern w:val="0"/>
+          <w:sz w:val="21"/>
+          <w:szCs w:val="21"/>
+          <w14:ligatures w14:val="none"/>
+        </w:rPr>
+        <w:t xml:space="preserve"> rerum </w:t>
+      </w:r>
+      <w:proofErr w:type="spellStart"/>
+      <w:r>
+        <w:rPr>
+          <w:rFonts w:ascii="Consolas" w:eastAsia="Times New Roman" w:hAnsi="Consolas" w:cs="Times New Roman"/>
+          <w:color w:val="CCCCCC"/>
+          <w:kern w:val="0"/>
+          <w:sz w:val="21"/>
+          <w:szCs w:val="21"/>
+          <w14:ligatures w14:val="none"/>
+        </w:rPr>
+        <w:t>velit</w:t>
+      </w:r>
+      <w:proofErr w:type="spellEnd"/>
+      <w:r>
+        <w:rPr>
+          <w:rFonts w:ascii="Consolas" w:eastAsia="Times New Roman" w:hAnsi="Consolas" w:cs="Times New Roman"/>
+          <w:color w:val="CCCCCC"/>
+          <w:kern w:val="0"/>
+          <w:sz w:val="21"/>
+          <w:szCs w:val="21"/>
+          <w14:ligatures w14:val="none"/>
+        </w:rPr>
+        <w:t xml:space="preserve"> </w:t>
+      </w:r>
+      <w:proofErr w:type="spellStart"/>
+      <w:r>
+        <w:rPr>
+          <w:rFonts w:ascii="Consolas" w:eastAsia="Times New Roman" w:hAnsi="Consolas" w:cs="Times New Roman"/>
+          <w:color w:val="CCCCCC"/>
+          <w:kern w:val="0"/>
+          <w:sz w:val="21"/>
+          <w:szCs w:val="21"/>
+          <w14:ligatures w14:val="none"/>
+        </w:rPr>
+        <w:t>veniam</w:t>
+      </w:r>
+      <w:proofErr w:type="spellEnd"/>
+      <w:r>
+        <w:rPr>
+          <w:rFonts w:ascii="Consolas" w:eastAsia="Times New Roman" w:hAnsi="Consolas" w:cs="Times New Roman"/>
+          <w:color w:val="CCCCCC"/>
+          <w:kern w:val="0"/>
+          <w:sz w:val="21"/>
+          <w:szCs w:val="21"/>
+          <w14:ligatures w14:val="none"/>
+        </w:rPr>
+        <w:t xml:space="preserve">, ratione </w:t>
+      </w:r>
+      <w:proofErr w:type="spellStart"/>
+      <w:r>
+        <w:rPr>
+          <w:rFonts w:ascii="Consolas" w:eastAsia="Times New Roman" w:hAnsi="Consolas" w:cs="Times New Roman"/>
+          <w:color w:val="CCCCCC"/>
+          <w:kern w:val="0"/>
+          <w:sz w:val="21"/>
+          <w:szCs w:val="21"/>
+          <w14:ligatures w14:val="none"/>
+        </w:rPr>
+        <w:t>architecto</w:t>
+      </w:r>
+      <w:proofErr w:type="spellEnd"/>
+      <w:r>
+        <w:rPr>
+          <w:rFonts w:ascii="Consolas" w:eastAsia="Times New Roman" w:hAnsi="Consolas" w:cs="Times New Roman"/>
+          <w:color w:val="CCCCCC"/>
+          <w:kern w:val="0"/>
+          <w:sz w:val="21"/>
+          <w:szCs w:val="21"/>
+          <w14:ligatures w14:val="none"/>
+        </w:rPr>
+        <w:t xml:space="preserve">, </w:t>
+      </w:r>
+      <w:proofErr w:type="spellStart"/>
+      <w:r>
+        <w:rPr>
+          <w:rFonts w:ascii="Consolas" w:eastAsia="Times New Roman" w:hAnsi="Consolas" w:cs="Times New Roman"/>
+          <w:color w:val="CCCCCC"/>
+          <w:kern w:val="0"/>
+          <w:sz w:val="21"/>
+          <w:szCs w:val="21"/>
+          <w14:ligatures w14:val="none"/>
+        </w:rPr>
+        <w:t>officiis</w:t>
+      </w:r>
+      <w:proofErr w:type="spellEnd"/>
+      <w:r>
+        <w:rPr>
+          <w:rFonts w:ascii="Consolas" w:eastAsia="Times New Roman" w:hAnsi="Consolas" w:cs="Times New Roman"/>
+          <w:color w:val="CCCCCC"/>
+          <w:kern w:val="0"/>
+          <w:sz w:val="21"/>
+          <w:szCs w:val="21"/>
+          <w14:ligatures w14:val="none"/>
+        </w:rPr>
+        <w:t xml:space="preserve"> ab </w:t>
+      </w:r>
+      <w:proofErr w:type="spellStart"/>
+      <w:r>
+        <w:rPr>
+          <w:rFonts w:ascii="Consolas" w:eastAsia="Times New Roman" w:hAnsi="Consolas" w:cs="Times New Roman"/>
+          <w:color w:val="CCCCCC"/>
+          <w:kern w:val="0"/>
+          <w:sz w:val="21"/>
+          <w:szCs w:val="21"/>
+          <w14:ligatures w14:val="none"/>
+        </w:rPr>
+        <w:t>impedit</w:t>
+      </w:r>
+      <w:proofErr w:type="spellEnd"/>
+      <w:r>
+        <w:rPr>
+          <w:rFonts w:ascii="Consolas" w:eastAsia="Times New Roman" w:hAnsi="Consolas" w:cs="Times New Roman"/>
+          <w:color w:val="CCCCCC"/>
+          <w:kern w:val="0"/>
+          <w:sz w:val="21"/>
+          <w:szCs w:val="21"/>
+          <w14:ligatures w14:val="none"/>
+        </w:rPr>
+        <w:t xml:space="preserve"> </w:t>
+      </w:r>
+      <w:proofErr w:type="spellStart"/>
+      <w:r>
+        <w:rPr>
+          <w:rFonts w:ascii="Consolas" w:eastAsia="Times New Roman" w:hAnsi="Consolas" w:cs="Times New Roman"/>
+          <w:color w:val="CCCCCC"/>
+          <w:kern w:val="0"/>
+          <w:sz w:val="21"/>
+          <w:szCs w:val="21"/>
+          <w14:ligatures w14:val="none"/>
+        </w:rPr>
+        <w:t>ut</w:t>
+      </w:r>
+      <w:proofErr w:type="spellEnd"/>
+      <w:r>
+        <w:rPr>
+          <w:rFonts w:ascii="Consolas" w:eastAsia="Times New Roman" w:hAnsi="Consolas" w:cs="Times New Roman"/>
+          <w:color w:val="CCCCCC"/>
+          <w:kern w:val="0"/>
+          <w:sz w:val="21"/>
+          <w:szCs w:val="21"/>
+          <w14:ligatures w14:val="none"/>
+        </w:rPr>
+        <w:t xml:space="preserve"> </w:t>
+      </w:r>
+      <w:proofErr w:type="spellStart"/>
+      <w:r>
+        <w:rPr>
+          <w:rFonts w:ascii="Consolas" w:eastAsia="Times New Roman" w:hAnsi="Consolas" w:cs="Times New Roman"/>
+          <w:color w:val="CCCCCC"/>
+          <w:kern w:val="0"/>
+          <w:sz w:val="21"/>
+          <w:szCs w:val="21"/>
+          <w14:ligatures w14:val="none"/>
+        </w:rPr>
+        <w:t>assumenda</w:t>
+      </w:r>
+      <w:proofErr w:type="spellEnd"/>
+      <w:r>
+        <w:rPr>
+          <w:rFonts w:ascii="Consolas" w:eastAsia="Times New Roman" w:hAnsi="Consolas" w:cs="Times New Roman"/>
+          <w:color w:val="CCCCCC"/>
+          <w:kern w:val="0"/>
+          <w:sz w:val="21"/>
+          <w:szCs w:val="21"/>
+          <w14:ligatures w14:val="none"/>
+        </w:rPr>
+        <w:t xml:space="preserve"> </w:t>
+      </w:r>
+      <w:proofErr w:type="spellStart"/>
+      <w:r>
+        <w:rPr>
+          <w:rFonts w:ascii="Consolas" w:eastAsia="Times New Roman" w:hAnsi="Consolas" w:cs="Times New Roman"/>
+          <w:color w:val="CCCCCC"/>
+          <w:kern w:val="0"/>
+          <w:sz w:val="21"/>
+          <w:szCs w:val="21"/>
+          <w14:ligatures w14:val="none"/>
+        </w:rPr>
+        <w:t>quisquam</w:t>
+      </w:r>
+      <w:proofErr w:type="spellEnd"/>
+      <w:r>
+        <w:rPr>
+          <w:rFonts w:ascii="Consolas" w:eastAsia="Times New Roman" w:hAnsi="Consolas" w:cs="Times New Roman"/>
+          <w:color w:val="CCCCCC"/>
+          <w:kern w:val="0"/>
+          <w:sz w:val="21"/>
+          <w:szCs w:val="21"/>
+          <w14:ligatures w14:val="none"/>
+        </w:rPr>
+        <w:t xml:space="preserve">. Ipsum autem </w:t>
+      </w:r>
+      <w:proofErr w:type="spellStart"/>
+      <w:r>
+        <w:rPr>
+          <w:rFonts w:ascii="Consolas" w:eastAsia="Times New Roman" w:hAnsi="Consolas" w:cs="Times New Roman"/>
+          <w:color w:val="CCCCCC"/>
+          <w:kern w:val="0"/>
+          <w:sz w:val="21"/>
+          <w:szCs w:val="21"/>
+          <w14:ligatures w14:val="none"/>
+        </w:rPr>
+        <w:t>laboriosam</w:t>
+      </w:r>
+      <w:proofErr w:type="spellEnd"/>
+      <w:r>
+        <w:rPr>
+          <w:rFonts w:ascii="Consolas" w:eastAsia="Times New Roman" w:hAnsi="Consolas" w:cs="Times New Roman"/>
+          <w:color w:val="CCCCCC"/>
+          <w:kern w:val="0"/>
+          <w:sz w:val="21"/>
+          <w:szCs w:val="21"/>
+          <w14:ligatures w14:val="none"/>
+        </w:rPr>
+        <w:t xml:space="preserve"> illum nobis </w:t>
+      </w:r>
+      <w:proofErr w:type="spellStart"/>
+      <w:r>
+        <w:rPr>
+          <w:rFonts w:ascii="Consolas" w:eastAsia="Times New Roman" w:hAnsi="Consolas" w:cs="Times New Roman"/>
+          <w:color w:val="CCCCCC"/>
+          <w:kern w:val="0"/>
+          <w:sz w:val="21"/>
+          <w:szCs w:val="21"/>
+          <w14:ligatures w14:val="none"/>
+        </w:rPr>
+        <w:t>facere</w:t>
+      </w:r>
+      <w:proofErr w:type="spellEnd"/>
+      <w:r>
+        <w:rPr>
+          <w:rFonts w:ascii="Consolas" w:eastAsia="Times New Roman" w:hAnsi="Consolas" w:cs="Times New Roman"/>
+          <w:color w:val="CCCCCC"/>
+          <w:kern w:val="0"/>
+          <w:sz w:val="21"/>
+          <w:szCs w:val="21"/>
+          <w14:ligatures w14:val="none"/>
+        </w:rPr>
+        <w:t xml:space="preserve">, </w:t>
+      </w:r>
+      <w:proofErr w:type="spellStart"/>
+      <w:r>
+        <w:rPr>
+          <w:rFonts w:ascii="Consolas" w:eastAsia="Times New Roman" w:hAnsi="Consolas" w:cs="Times New Roman"/>
+          <w:color w:val="CCCCCC"/>
+          <w:kern w:val="0"/>
+          <w:sz w:val="21"/>
+          <w:szCs w:val="21"/>
+          <w14:ligatures w14:val="none"/>
+        </w:rPr>
+        <w:t>unde</w:t>
+      </w:r>
+      <w:proofErr w:type="spellEnd"/>
+      <w:r>
+        <w:rPr>
+          <w:rFonts w:ascii="Consolas" w:eastAsia="Times New Roman" w:hAnsi="Consolas" w:cs="Times New Roman"/>
+          <w:color w:val="CCCCCC"/>
+          <w:kern w:val="0"/>
+          <w:sz w:val="21"/>
+          <w:szCs w:val="21"/>
+          <w14:ligatures w14:val="none"/>
+        </w:rPr>
+        <w:t xml:space="preserve"> </w:t>
+      </w:r>
+      <w:proofErr w:type="spellStart"/>
+      <w:r>
+        <w:rPr>
+          <w:rFonts w:ascii="Consolas" w:eastAsia="Times New Roman" w:hAnsi="Consolas" w:cs="Times New Roman"/>
+          <w:color w:val="CCCCCC"/>
+          <w:kern w:val="0"/>
+          <w:sz w:val="21"/>
+          <w:szCs w:val="21"/>
+          <w14:ligatures w14:val="none"/>
+        </w:rPr>
+        <w:t>ea</w:t>
+      </w:r>
+      <w:proofErr w:type="spellEnd"/>
+      <w:r>
+        <w:rPr>
+          <w:rFonts w:ascii="Consolas" w:eastAsia="Times New Roman" w:hAnsi="Consolas" w:cs="Times New Roman"/>
+          <w:color w:val="CCCCCC"/>
+          <w:kern w:val="0"/>
+          <w:sz w:val="21"/>
+          <w:szCs w:val="21"/>
+          <w14:ligatures w14:val="none"/>
+        </w:rPr>
+        <w:t xml:space="preserve">, </w:t>
+      </w:r>
+      <w:proofErr w:type="spellStart"/>
+      <w:r>
+        <w:rPr>
+          <w:rFonts w:ascii="Consolas" w:eastAsia="Times New Roman" w:hAnsi="Consolas" w:cs="Times New Roman"/>
+          <w:color w:val="CCCCCC"/>
+          <w:kern w:val="0"/>
+          <w:sz w:val="21"/>
+          <w:szCs w:val="21"/>
+          <w14:ligatures w14:val="none"/>
+        </w:rPr>
+        <w:t>aut</w:t>
+      </w:r>
+      <w:proofErr w:type="spellEnd"/>
+      <w:r>
+        <w:rPr>
+          <w:rFonts w:ascii="Consolas" w:eastAsia="Times New Roman" w:hAnsi="Consolas" w:cs="Times New Roman"/>
+          <w:color w:val="CCCCCC"/>
+          <w:kern w:val="0"/>
+          <w:sz w:val="21"/>
+          <w:szCs w:val="21"/>
+          <w14:ligatures w14:val="none"/>
+        </w:rPr>
+        <w:t xml:space="preserve"> </w:t>
+      </w:r>
+      <w:proofErr w:type="spellStart"/>
+      <w:r>
+        <w:rPr>
+          <w:rFonts w:ascii="Consolas" w:eastAsia="Times New Roman" w:hAnsi="Consolas" w:cs="Times New Roman"/>
+          <w:color w:val="CCCCCC"/>
+          <w:kern w:val="0"/>
+          <w:sz w:val="21"/>
+          <w:szCs w:val="21"/>
+          <w14:ligatures w14:val="none"/>
+        </w:rPr>
+        <w:t>nesciunt</w:t>
+      </w:r>
+      <w:proofErr w:type="spellEnd"/>
+      <w:r>
+        <w:rPr>
+          <w:rFonts w:ascii="Consolas" w:eastAsia="Times New Roman" w:hAnsi="Consolas" w:cs="Times New Roman"/>
+          <w:color w:val="CCCCCC"/>
+          <w:kern w:val="0"/>
+          <w:sz w:val="21"/>
+          <w:szCs w:val="21"/>
+          <w14:ligatures w14:val="none"/>
+        </w:rPr>
+        <w:t xml:space="preserve"> </w:t>
+      </w:r>
+      <w:proofErr w:type="spellStart"/>
+      <w:r>
+        <w:rPr>
+          <w:rFonts w:ascii="Consolas" w:eastAsia="Times New Roman" w:hAnsi="Consolas" w:cs="Times New Roman"/>
+          <w:color w:val="CCCCCC"/>
+          <w:kern w:val="0"/>
+          <w:sz w:val="21"/>
+          <w:szCs w:val="21"/>
+          <w14:ligatures w14:val="none"/>
+        </w:rPr>
+        <w:t>eius</w:t>
+      </w:r>
+      <w:proofErr w:type="spellEnd"/>
+      <w:r>
+        <w:rPr>
+          <w:rFonts w:ascii="Consolas" w:eastAsia="Times New Roman" w:hAnsi="Consolas" w:cs="Times New Roman"/>
+          <w:color w:val="CCCCCC"/>
+          <w:kern w:val="0"/>
+          <w:sz w:val="21"/>
+          <w:szCs w:val="21"/>
+          <w14:ligatures w14:val="none"/>
+        </w:rPr>
+        <w:t xml:space="preserve">, a </w:t>
+      </w:r>
+      <w:proofErr w:type="spellStart"/>
+      <w:r>
+        <w:rPr>
+          <w:rFonts w:ascii="Consolas" w:eastAsia="Times New Roman" w:hAnsi="Consolas" w:cs="Times New Roman"/>
+          <w:color w:val="CCCCCC"/>
+          <w:kern w:val="0"/>
+          <w:sz w:val="21"/>
+          <w:szCs w:val="21"/>
+          <w14:ligatures w14:val="none"/>
+        </w:rPr>
+        <w:t>voluptas</w:t>
+      </w:r>
+      <w:proofErr w:type="spellEnd"/>
+      <w:r>
+        <w:rPr>
+          <w:rFonts w:ascii="Consolas" w:eastAsia="Times New Roman" w:hAnsi="Consolas" w:cs="Times New Roman"/>
+          <w:color w:val="CCCCCC"/>
+          <w:kern w:val="0"/>
+          <w:sz w:val="21"/>
+          <w:szCs w:val="21"/>
+          <w14:ligatures w14:val="none"/>
+        </w:rPr>
+        <w:t xml:space="preserve"> non </w:t>
+      </w:r>
+      <w:proofErr w:type="spellStart"/>
+      <w:r>
+        <w:rPr>
+          <w:rFonts w:ascii="Consolas" w:eastAsia="Times New Roman" w:hAnsi="Consolas" w:cs="Times New Roman"/>
+          <w:color w:val="CCCCCC"/>
+          <w:kern w:val="0"/>
+          <w:sz w:val="21"/>
+          <w:szCs w:val="21"/>
+          <w14:ligatures w14:val="none"/>
+        </w:rPr>
+        <w:t>iste</w:t>
+      </w:r>
+      <w:proofErr w:type="spellEnd"/>
+      <w:r>
+        <w:rPr>
+          <w:rFonts w:ascii="Consolas" w:eastAsia="Times New Roman" w:hAnsi="Consolas" w:cs="Times New Roman"/>
+          <w:color w:val="CCCCCC"/>
+          <w:kern w:val="0"/>
+          <w:sz w:val="21"/>
+          <w:szCs w:val="21"/>
+          <w14:ligatures w14:val="none"/>
+        </w:rPr>
+        <w:t xml:space="preserve"> </w:t>
+      </w:r>
+      <w:proofErr w:type="spellStart"/>
+      <w:r>
+        <w:rPr>
+          <w:rFonts w:ascii="Consolas" w:eastAsia="Times New Roman" w:hAnsi="Consolas" w:cs="Times New Roman"/>
+          <w:color w:val="CCCCCC"/>
+          <w:kern w:val="0"/>
+          <w:sz w:val="21"/>
+          <w:szCs w:val="21"/>
+          <w14:ligatures w14:val="none"/>
+        </w:rPr>
+        <w:t>consequatur</w:t>
+      </w:r>
+      <w:proofErr w:type="spellEnd"/>
+      <w:r>
+        <w:rPr>
+          <w:rFonts w:ascii="Consolas" w:eastAsia="Times New Roman" w:hAnsi="Consolas" w:cs="Times New Roman"/>
+          <w:color w:val="CCCCCC"/>
+          <w:kern w:val="0"/>
+          <w:sz w:val="21"/>
+          <w:szCs w:val="21"/>
+          <w14:ligatures w14:val="none"/>
+        </w:rPr>
+        <w:t xml:space="preserve"> </w:t>
+      </w:r>
+      <w:proofErr w:type="spellStart"/>
+      <w:r>
+        <w:rPr>
+          <w:rFonts w:ascii="Consolas" w:eastAsia="Times New Roman" w:hAnsi="Consolas" w:cs="Times New Roman"/>
+          <w:color w:val="CCCCCC"/>
+          <w:kern w:val="0"/>
+          <w:sz w:val="21"/>
+          <w:szCs w:val="21"/>
+          <w14:ligatures w14:val="none"/>
+        </w:rPr>
+        <w:t>soluta</w:t>
+      </w:r>
+      <w:proofErr w:type="spellEnd"/>
+      <w:r>
+        <w:rPr>
+          <w:rFonts w:ascii="Consolas" w:eastAsia="Times New Roman" w:hAnsi="Consolas" w:cs="Times New Roman"/>
+          <w:color w:val="CCCCCC"/>
+          <w:kern w:val="0"/>
+          <w:sz w:val="21"/>
+          <w:szCs w:val="21"/>
+          <w14:ligatures w14:val="none"/>
+        </w:rPr>
+        <w:t xml:space="preserve"> </w:t>
+      </w:r>
+      <w:proofErr w:type="spellStart"/>
+      <w:r>
+        <w:rPr>
+          <w:rFonts w:ascii="Consolas" w:eastAsia="Times New Roman" w:hAnsi="Consolas" w:cs="Times New Roman"/>
+          <w:color w:val="CCCCCC"/>
+          <w:kern w:val="0"/>
+          <w:sz w:val="21"/>
+          <w:szCs w:val="21"/>
+          <w14:ligatures w14:val="none"/>
+        </w:rPr>
+        <w:t>molestiae</w:t>
+      </w:r>
+      <w:proofErr w:type="spellEnd"/>
+      <w:r>
+        <w:rPr>
+          <w:rFonts w:ascii="Consolas" w:eastAsia="Times New Roman" w:hAnsi="Consolas" w:cs="Times New Roman"/>
+          <w:color w:val="CCCCCC"/>
+          <w:kern w:val="0"/>
+          <w:sz w:val="21"/>
+          <w:szCs w:val="21"/>
+          <w14:ligatures w14:val="none"/>
+        </w:rPr>
+        <w:t xml:space="preserve"> </w:t>
+      </w:r>
+      <w:proofErr w:type="spellStart"/>
+      <w:r>
+        <w:rPr>
+          <w:rFonts w:ascii="Consolas" w:eastAsia="Times New Roman" w:hAnsi="Consolas" w:cs="Times New Roman"/>
+          <w:color w:val="CCCCCC"/>
+          <w:kern w:val="0"/>
+          <w:sz w:val="21"/>
+          <w:szCs w:val="21"/>
+          <w14:ligatures w14:val="none"/>
+        </w:rPr>
+        <w:t>doloribus</w:t>
+      </w:r>
+      <w:proofErr w:type="spellEnd"/>
+      <w:r>
+        <w:rPr>
+          <w:rFonts w:ascii="Consolas" w:eastAsia="Times New Roman" w:hAnsi="Consolas" w:cs="Times New Roman"/>
+          <w:color w:val="CCCCCC"/>
+          <w:kern w:val="0"/>
+          <w:sz w:val="21"/>
+          <w:szCs w:val="21"/>
+          <w14:ligatures w14:val="none"/>
+        </w:rPr>
+        <w:t xml:space="preserve"> </w:t>
+      </w:r>
+      <w:proofErr w:type="spellStart"/>
+      <w:r>
+        <w:rPr>
+          <w:rFonts w:ascii="Consolas" w:eastAsia="Times New Roman" w:hAnsi="Consolas" w:cs="Times New Roman"/>
+          <w:color w:val="CCCCCC"/>
+          <w:kern w:val="0"/>
+          <w:sz w:val="21"/>
+          <w:szCs w:val="21"/>
+          <w14:ligatures w14:val="none"/>
+        </w:rPr>
+        <w:t>quae</w:t>
+      </w:r>
+      <w:proofErr w:type="spellEnd"/>
+      <w:r>
+        <w:rPr>
+          <w:rFonts w:ascii="Consolas" w:eastAsia="Times New Roman" w:hAnsi="Consolas" w:cs="Times New Roman"/>
+          <w:color w:val="CCCCCC"/>
+          <w:kern w:val="0"/>
+          <w:sz w:val="21"/>
+          <w:szCs w:val="21"/>
+          <w14:ligatures w14:val="none"/>
+        </w:rPr>
+        <w:t xml:space="preserve"> </w:t>
+      </w:r>
+      <w:proofErr w:type="spellStart"/>
+      <w:r>
+        <w:rPr>
+          <w:rFonts w:ascii="Consolas" w:eastAsia="Times New Roman" w:hAnsi="Consolas" w:cs="Times New Roman"/>
+          <w:color w:val="CCCCCC"/>
+          <w:kern w:val="0"/>
+          <w:sz w:val="21"/>
+          <w:szCs w:val="21"/>
+          <w14:ligatures w14:val="none"/>
+        </w:rPr>
+        <w:t>esse</w:t>
+      </w:r>
+      <w:proofErr w:type="spellEnd"/>
+      <w:r>
+        <w:rPr>
+          <w:rFonts w:ascii="Consolas" w:eastAsia="Times New Roman" w:hAnsi="Consolas" w:cs="Times New Roman"/>
+          <w:color w:val="CCCCCC"/>
+          <w:kern w:val="0"/>
+          <w:sz w:val="21"/>
+          <w:szCs w:val="21"/>
+          <w14:ligatures w14:val="none"/>
+        </w:rPr>
+        <w:t xml:space="preserve"> </w:t>
+      </w:r>
+      <w:proofErr w:type="spellStart"/>
+      <w:r>
+        <w:rPr>
+          <w:rFonts w:ascii="Consolas" w:eastAsia="Times New Roman" w:hAnsi="Consolas" w:cs="Times New Roman"/>
+          <w:color w:val="CCCCCC"/>
+          <w:kern w:val="0"/>
+          <w:sz w:val="21"/>
+          <w:szCs w:val="21"/>
+          <w14:ligatures w14:val="none"/>
+        </w:rPr>
+        <w:t>iusto</w:t>
+      </w:r>
+      <w:proofErr w:type="spellEnd"/>
+      <w:r>
+        <w:rPr>
+          <w:rFonts w:ascii="Consolas" w:eastAsia="Times New Roman" w:hAnsi="Consolas" w:cs="Times New Roman"/>
+          <w:color w:val="CCCCCC"/>
+          <w:kern w:val="0"/>
+          <w:sz w:val="21"/>
+          <w:szCs w:val="21"/>
+          <w14:ligatures w14:val="none"/>
+        </w:rPr>
+        <w:t xml:space="preserve">? Vel, </w:t>
+      </w:r>
+      <w:proofErr w:type="gramStart"/>
+      <w:r>
+        <w:rPr>
+          <w:rFonts w:ascii="Consolas" w:eastAsia="Times New Roman" w:hAnsi="Consolas" w:cs="Times New Roman"/>
+          <w:color w:val="CCCCCC"/>
+          <w:kern w:val="0"/>
+          <w:sz w:val="21"/>
+          <w:szCs w:val="21"/>
+          <w14:ligatures w14:val="none"/>
+        </w:rPr>
+        <w:t>id!</w:t>
       </w:r>
       <w:r>
         <w:rPr>
@@ -1976,7 +3174,19 @@
           <w:szCs w:val="21"/>
           <w14:ligatures w14:val="none"/>
         </w:rPr>
-        <w:t>&lt;/</w:t>
+        <w:t>&lt;</w:t>
+      </w:r>
+      <w:proofErr w:type="gramEnd"/>
+      <w:r>
+        <w:rPr>
+          <w:rFonts w:ascii="Consolas" w:eastAsia="Times New Roman" w:hAnsi="Consolas" w:cs="Times New Roman"/>
+          <w:color w:val="808080"/>
+          <w:kern w:val="0"/>
+          <w:sz w:val="21"/>
+          <w:szCs w:val="21"/>
+          <w14:ligatures w14:val="none"/>
+        </w:rPr>
+        <w:t>/</w:t>
       </w:r>
       <w:r>
         <w:rPr>
@@ -2092,7 +3302,31 @@
           <w:szCs w:val="21"/>
           <w14:ligatures w14:val="none"/>
         </w:rPr>
-        <w:t>"main__p"</w:t>
+        <w:t>"</w:t>
+      </w:r>
+      <w:proofErr w:type="spellStart"/>
+      <w:r>
+        <w:rPr>
+          <w:rFonts w:ascii="Consolas" w:eastAsia="Times New Roman" w:hAnsi="Consolas" w:cs="Times New Roman"/>
+          <w:color w:val="CE9178"/>
+          <w:kern w:val="0"/>
+          <w:sz w:val="21"/>
+          <w:szCs w:val="21"/>
+          <w14:ligatures w14:val="none"/>
+        </w:rPr>
+        <w:t>main__p</w:t>
+      </w:r>
+      <w:proofErr w:type="spellEnd"/>
+      <w:r>
+        <w:rPr>
+          <w:rFonts w:ascii="Consolas" w:eastAsia="Times New Roman" w:hAnsi="Consolas" w:cs="Times New Roman"/>
+          <w:color w:val="CE9178"/>
+          <w:kern w:val="0"/>
+          <w:sz w:val="21"/>
+          <w:szCs w:val="21"/>
+          <w14:ligatures w14:val="none"/>
+        </w:rPr>
+        <w:t>"</w:t>
       </w:r>
       <w:r>
         <w:rPr>
@@ -2114,7 +3348,861 @@
           <w:szCs w:val="21"/>
           <w14:ligatures w14:val="none"/>
         </w:rPr>
-        <w:t>First paragraph in main.Lorem ipsum dolor, sit amet consectetur adipisicing elit. Temporibus rem voluptatum accusantium itaque atque eum rerum velit veniam, ratione architecto, officiis ab impedit ut assumenda quisquam. Ipsum autem laboriosam illum nobis facere, unde ea, aut nesciunt eius, a voluptas non iste consequatur soluta molestiae doloribus quae esse iusto? Vel, id!</w:t>
+        <w:t xml:space="preserve">First paragraph in </w:t>
+      </w:r>
+      <w:proofErr w:type="spellStart"/>
+      <w:proofErr w:type="gramStart"/>
+      <w:r>
+        <w:rPr>
+          <w:rFonts w:ascii="Consolas" w:eastAsia="Times New Roman" w:hAnsi="Consolas" w:cs="Times New Roman"/>
+          <w:color w:val="CCCCCC"/>
+          <w:kern w:val="0"/>
+          <w:sz w:val="21"/>
+          <w:szCs w:val="21"/>
+          <w14:ligatures w14:val="none"/>
+        </w:rPr>
+        <w:t>main.Lorem</w:t>
+      </w:r>
+      <w:proofErr w:type="spellEnd"/>
+      <w:proofErr w:type="gramEnd"/>
+      <w:r>
+        <w:rPr>
+          <w:rFonts w:ascii="Consolas" w:eastAsia="Times New Roman" w:hAnsi="Consolas" w:cs="Times New Roman"/>
+          <w:color w:val="CCCCCC"/>
+          <w:kern w:val="0"/>
+          <w:sz w:val="21"/>
+          <w:szCs w:val="21"/>
+          <w14:ligatures w14:val="none"/>
+        </w:rPr>
+        <w:t xml:space="preserve"> ipsum dolor, sit </w:t>
+      </w:r>
+      <w:proofErr w:type="spellStart"/>
+      <w:r>
+        <w:rPr>
+          <w:rFonts w:ascii="Consolas" w:eastAsia="Times New Roman" w:hAnsi="Consolas" w:cs="Times New Roman"/>
+          <w:color w:val="CCCCCC"/>
+          <w:kern w:val="0"/>
+          <w:sz w:val="21"/>
+          <w:szCs w:val="21"/>
+          <w14:ligatures w14:val="none"/>
+        </w:rPr>
+        <w:t>amet</w:t>
+      </w:r>
+      <w:proofErr w:type="spellEnd"/>
+      <w:r>
+        <w:rPr>
+          <w:rFonts w:ascii="Consolas" w:eastAsia="Times New Roman" w:hAnsi="Consolas" w:cs="Times New Roman"/>
+          <w:color w:val="CCCCCC"/>
+          <w:kern w:val="0"/>
+          <w:sz w:val="21"/>
+          <w:szCs w:val="21"/>
+          <w14:ligatures w14:val="none"/>
+        </w:rPr>
+        <w:t xml:space="preserve"> </w:t>
+      </w:r>
+      <w:proofErr w:type="spellStart"/>
+      <w:r>
+        <w:rPr>
+          <w:rFonts w:ascii="Consolas" w:eastAsia="Times New Roman" w:hAnsi="Consolas" w:cs="Times New Roman"/>
+          <w:color w:val="CCCCCC"/>
+          <w:kern w:val="0"/>
+          <w:sz w:val="21"/>
+          <w:szCs w:val="21"/>
+          <w14:ligatures w14:val="none"/>
+        </w:rPr>
+        <w:t>consectetur</w:t>
+      </w:r>
+      <w:proofErr w:type="spellEnd"/>
+      <w:r>
+        <w:rPr>
+          <w:rFonts w:ascii="Consolas" w:eastAsia="Times New Roman" w:hAnsi="Consolas" w:cs="Times New Roman"/>
+          <w:color w:val="CCCCCC"/>
+          <w:kern w:val="0"/>
+          <w:sz w:val="21"/>
+          <w:szCs w:val="21"/>
+          <w14:ligatures w14:val="none"/>
+        </w:rPr>
+        <w:t xml:space="preserve"> </w:t>
+      </w:r>
+      <w:proofErr w:type="spellStart"/>
+      <w:r>
+        <w:rPr>
+          <w:rFonts w:ascii="Consolas" w:eastAsia="Times New Roman" w:hAnsi="Consolas" w:cs="Times New Roman"/>
+          <w:color w:val="CCCCCC"/>
+          <w:kern w:val="0"/>
+          <w:sz w:val="21"/>
+          <w:szCs w:val="21"/>
+          <w14:ligatures w14:val="none"/>
+        </w:rPr>
+        <w:t>adipisicing</w:t>
+      </w:r>
+      <w:proofErr w:type="spellEnd"/>
+      <w:r>
+        <w:rPr>
+          <w:rFonts w:ascii="Consolas" w:eastAsia="Times New Roman" w:hAnsi="Consolas" w:cs="Times New Roman"/>
+          <w:color w:val="CCCCCC"/>
+          <w:kern w:val="0"/>
+          <w:sz w:val="21"/>
+          <w:szCs w:val="21"/>
+          <w14:ligatures w14:val="none"/>
+        </w:rPr>
+        <w:t xml:space="preserve"> </w:t>
+      </w:r>
+      <w:proofErr w:type="spellStart"/>
+      <w:r>
+        <w:rPr>
+          <w:rFonts w:ascii="Consolas" w:eastAsia="Times New Roman" w:hAnsi="Consolas" w:cs="Times New Roman"/>
+          <w:color w:val="CCCCCC"/>
+          <w:kern w:val="0"/>
+          <w:sz w:val="21"/>
+          <w:szCs w:val="21"/>
+          <w14:ligatures w14:val="none"/>
+        </w:rPr>
+        <w:t>elit</w:t>
+      </w:r>
+      <w:proofErr w:type="spellEnd"/>
+      <w:r>
+        <w:rPr>
+          <w:rFonts w:ascii="Consolas" w:eastAsia="Times New Roman" w:hAnsi="Consolas" w:cs="Times New Roman"/>
+          <w:color w:val="CCCCCC"/>
+          <w:kern w:val="0"/>
+          <w:sz w:val="21"/>
+          <w:szCs w:val="21"/>
+          <w14:ligatures w14:val="none"/>
+        </w:rPr>
+        <w:t xml:space="preserve">. </w:t>
+      </w:r>
+      <w:proofErr w:type="spellStart"/>
+      <w:r>
+        <w:rPr>
+          <w:rFonts w:ascii="Consolas" w:eastAsia="Times New Roman" w:hAnsi="Consolas" w:cs="Times New Roman"/>
+          <w:color w:val="CCCCCC"/>
+          <w:kern w:val="0"/>
+          <w:sz w:val="21"/>
+          <w:szCs w:val="21"/>
+          <w14:ligatures w14:val="none"/>
+        </w:rPr>
+        <w:t>Temporibus</w:t>
+      </w:r>
+      <w:proofErr w:type="spellEnd"/>
+      <w:r>
+        <w:rPr>
+          <w:rFonts w:ascii="Consolas" w:eastAsia="Times New Roman" w:hAnsi="Consolas" w:cs="Times New Roman"/>
+          <w:color w:val="CCCCCC"/>
+          <w:kern w:val="0"/>
+          <w:sz w:val="21"/>
+          <w:szCs w:val="21"/>
+          <w14:ligatures w14:val="none"/>
+        </w:rPr>
+        <w:t xml:space="preserve"> rem </w:t>
+      </w:r>
+      <w:proofErr w:type="spellStart"/>
+      <w:r>
+        <w:rPr>
+          <w:rFonts w:ascii="Consolas" w:eastAsia="Times New Roman" w:hAnsi="Consolas" w:cs="Times New Roman"/>
+          <w:color w:val="CCCCCC"/>
+          <w:kern w:val="0"/>
+          <w:sz w:val="21"/>
+          <w:szCs w:val="21"/>
+          <w14:ligatures w14:val="none"/>
+        </w:rPr>
+        <w:t>voluptatum</w:t>
+      </w:r>
+      <w:proofErr w:type="spellEnd"/>
+      <w:r>
+        <w:rPr>
+          <w:rFonts w:ascii="Consolas" w:eastAsia="Times New Roman" w:hAnsi="Consolas" w:cs="Times New Roman"/>
+          <w:color w:val="CCCCCC"/>
+          <w:kern w:val="0"/>
+          <w:sz w:val="21"/>
+          <w:szCs w:val="21"/>
+          <w14:ligatures w14:val="none"/>
+        </w:rPr>
+        <w:t xml:space="preserve"> </w:t>
+      </w:r>
+      <w:proofErr w:type="spellStart"/>
+      <w:r>
+        <w:rPr>
+          <w:rFonts w:ascii="Consolas" w:eastAsia="Times New Roman" w:hAnsi="Consolas" w:cs="Times New Roman"/>
+          <w:color w:val="CCCCCC"/>
+          <w:kern w:val="0"/>
+          <w:sz w:val="21"/>
+          <w:szCs w:val="21"/>
+          <w14:ligatures w14:val="none"/>
+        </w:rPr>
+        <w:t>accusantium</w:t>
+      </w:r>
+      <w:proofErr w:type="spellEnd"/>
+      <w:r>
+        <w:rPr>
+          <w:rFonts w:ascii="Consolas" w:eastAsia="Times New Roman" w:hAnsi="Consolas" w:cs="Times New Roman"/>
+          <w:color w:val="CCCCCC"/>
+          <w:kern w:val="0"/>
+          <w:sz w:val="21"/>
+          <w:szCs w:val="21"/>
+          <w14:ligatures w14:val="none"/>
+        </w:rPr>
+        <w:t xml:space="preserve"> </w:t>
+      </w:r>
+      <w:proofErr w:type="spellStart"/>
+      <w:r>
+        <w:rPr>
+          <w:rFonts w:ascii="Consolas" w:eastAsia="Times New Roman" w:hAnsi="Consolas" w:cs="Times New Roman"/>
+          <w:color w:val="CCCCCC"/>
+          <w:kern w:val="0"/>
+          <w:sz w:val="21"/>
+          <w:szCs w:val="21"/>
+          <w14:ligatures w14:val="none"/>
+        </w:rPr>
+        <w:t>itaque</w:t>
+      </w:r>
+      <w:proofErr w:type="spellEnd"/>
+      <w:r>
+        <w:rPr>
+          <w:rFonts w:ascii="Consolas" w:eastAsia="Times New Roman" w:hAnsi="Consolas" w:cs="Times New Roman"/>
+          <w:color w:val="CCCCCC"/>
+          <w:kern w:val="0"/>
+          <w:sz w:val="21"/>
+          <w:szCs w:val="21"/>
+          <w14:ligatures w14:val="none"/>
+        </w:rPr>
+        <w:t xml:space="preserve"> </w:t>
+      </w:r>
+      <w:proofErr w:type="spellStart"/>
+      <w:r>
+        <w:rPr>
+          <w:rFonts w:ascii="Consolas" w:eastAsia="Times New Roman" w:hAnsi="Consolas" w:cs="Times New Roman"/>
+          <w:color w:val="CCCCCC"/>
+          <w:kern w:val="0"/>
+          <w:sz w:val="21"/>
+          <w:szCs w:val="21"/>
+          <w14:ligatures w14:val="none"/>
+        </w:rPr>
+        <w:t>atque</w:t>
+      </w:r>
+      <w:proofErr w:type="spellEnd"/>
+      <w:r>
+        <w:rPr>
+          <w:rFonts w:ascii="Consolas" w:eastAsia="Times New Roman" w:hAnsi="Consolas" w:cs="Times New Roman"/>
+          <w:color w:val="CCCCCC"/>
+          <w:kern w:val="0"/>
+          <w:sz w:val="21"/>
+          <w:szCs w:val="21"/>
+          <w14:ligatures w14:val="none"/>
+        </w:rPr>
+        <w:t xml:space="preserve"> </w:t>
+      </w:r>
+      <w:proofErr w:type="spellStart"/>
+      <w:r>
+        <w:rPr>
+          <w:rFonts w:ascii="Consolas" w:eastAsia="Times New Roman" w:hAnsi="Consolas" w:cs="Times New Roman"/>
+          <w:color w:val="CCCCCC"/>
+          <w:kern w:val="0"/>
+          <w:sz w:val="21"/>
+          <w:szCs w:val="21"/>
+          <w14:ligatures w14:val="none"/>
+        </w:rPr>
+        <w:t>eum</w:t>
+      </w:r>
+      <w:proofErr w:type="spellEnd"/>
+      <w:r>
+        <w:rPr>
+          <w:rFonts w:ascii="Consolas" w:eastAsia="Times New Roman" w:hAnsi="Consolas" w:cs="Times New Roman"/>
+          <w:color w:val="CCCCCC"/>
+          <w:kern w:val="0"/>
+          <w:sz w:val="21"/>
+          <w:szCs w:val="21"/>
+          <w14:ligatures w14:val="none"/>
+        </w:rPr>
+        <w:t xml:space="preserve"> rerum </w:t>
+      </w:r>
+      <w:proofErr w:type="spellStart"/>
+      <w:r>
+        <w:rPr>
+          <w:rFonts w:ascii="Consolas" w:eastAsia="Times New Roman" w:hAnsi="Consolas" w:cs="Times New Roman"/>
+          <w:color w:val="CCCCCC"/>
+          <w:kern w:val="0"/>
+          <w:sz w:val="21"/>
+          <w:szCs w:val="21"/>
+          <w14:ligatures w14:val="none"/>
+        </w:rPr>
+        <w:t>velit</w:t>
+      </w:r>
+      <w:proofErr w:type="spellEnd"/>
+      <w:r>
+        <w:rPr>
+          <w:rFonts w:ascii="Consolas" w:eastAsia="Times New Roman" w:hAnsi="Consolas" w:cs="Times New Roman"/>
+          <w:color w:val="CCCCCC"/>
+          <w:kern w:val="0"/>
+          <w:sz w:val="21"/>
+          <w:szCs w:val="21"/>
+          <w14:ligatures w14:val="none"/>
+        </w:rPr>
+        <w:t xml:space="preserve"> </w:t>
+      </w:r>
+      <w:proofErr w:type="spellStart"/>
+      <w:r>
+        <w:rPr>
+          <w:rFonts w:ascii="Consolas" w:eastAsia="Times New Roman" w:hAnsi="Consolas" w:cs="Times New Roman"/>
+          <w:color w:val="CCCCCC"/>
+          <w:kern w:val="0"/>
+          <w:sz w:val="21"/>
+          <w:szCs w:val="21"/>
+          <w14:ligatures w14:val="none"/>
+        </w:rPr>
+        <w:t>veniam</w:t>
+      </w:r>
+      <w:proofErr w:type="spellEnd"/>
+      <w:r>
+        <w:rPr>
+          <w:rFonts w:ascii="Consolas" w:eastAsia="Times New Roman" w:hAnsi="Consolas" w:cs="Times New Roman"/>
+          <w:color w:val="CCCCCC"/>
+          <w:kern w:val="0"/>
+          <w:sz w:val="21"/>
+          <w:szCs w:val="21"/>
+          <w14:ligatures w14:val="none"/>
+        </w:rPr>
+        <w:t xml:space="preserve">, ratione </w:t>
+      </w:r>
+      <w:proofErr w:type="spellStart"/>
+      <w:r>
+        <w:rPr>
+          <w:rFonts w:ascii="Consolas" w:eastAsia="Times New Roman" w:hAnsi="Consolas" w:cs="Times New Roman"/>
+          <w:color w:val="CCCCCC"/>
+          <w:kern w:val="0"/>
+          <w:sz w:val="21"/>
+          <w:szCs w:val="21"/>
+          <w14:ligatures w14:val="none"/>
+        </w:rPr>
+        <w:t>architecto</w:t>
+      </w:r>
+      <w:proofErr w:type="spellEnd"/>
+      <w:r>
+        <w:rPr>
+          <w:rFonts w:ascii="Consolas" w:eastAsia="Times New Roman" w:hAnsi="Consolas" w:cs="Times New Roman"/>
+          <w:color w:val="CCCCCC"/>
+          <w:kern w:val="0"/>
+          <w:sz w:val="21"/>
+          <w:szCs w:val="21"/>
+          <w14:ligatures w14:val="none"/>
+        </w:rPr>
+        <w:t xml:space="preserve">, </w:t>
+      </w:r>
+      <w:proofErr w:type="spellStart"/>
+      <w:r>
+        <w:rPr>
+          <w:rFonts w:ascii="Consolas" w:eastAsia="Times New Roman" w:hAnsi="Consolas" w:cs="Times New Roman"/>
+          <w:color w:val="CCCCCC"/>
+          <w:kern w:val="0"/>
+          <w:sz w:val="21"/>
+          <w:szCs w:val="21"/>
+          <w14:ligatures w14:val="none"/>
+        </w:rPr>
+        <w:t>officiis</w:t>
+      </w:r>
+      <w:proofErr w:type="spellEnd"/>
+      <w:r>
+        <w:rPr>
+          <w:rFonts w:ascii="Consolas" w:eastAsia="Times New Roman" w:hAnsi="Consolas" w:cs="Times New Roman"/>
+          <w:color w:val="CCCCCC"/>
+          <w:kern w:val="0"/>
+          <w:sz w:val="21"/>
+          <w:szCs w:val="21"/>
+          <w14:ligatures w14:val="none"/>
+        </w:rPr>
+        <w:t xml:space="preserve"> ab </w:t>
+      </w:r>
+      <w:proofErr w:type="spellStart"/>
+      <w:r>
+        <w:rPr>
+          <w:rFonts w:ascii="Consolas" w:eastAsia="Times New Roman" w:hAnsi="Consolas" w:cs="Times New Roman"/>
+          <w:color w:val="CCCCCC"/>
+          <w:kern w:val="0"/>
+          <w:sz w:val="21"/>
+          <w:szCs w:val="21"/>
+          <w14:ligatures w14:val="none"/>
+        </w:rPr>
+        <w:t>impedit</w:t>
+      </w:r>
+      <w:proofErr w:type="spellEnd"/>
+      <w:r>
+        <w:rPr>
+          <w:rFonts w:ascii="Consolas" w:eastAsia="Times New Roman" w:hAnsi="Consolas" w:cs="Times New Roman"/>
+          <w:color w:val="CCCCCC"/>
+          <w:kern w:val="0"/>
+          <w:sz w:val="21"/>
+          <w:szCs w:val="21"/>
+          <w14:ligatures w14:val="none"/>
+        </w:rPr>
+        <w:t xml:space="preserve"> </w:t>
+      </w:r>
+      <w:proofErr w:type="spellStart"/>
+      <w:r>
+        <w:rPr>
+          <w:rFonts w:ascii="Consolas" w:eastAsia="Times New Roman" w:hAnsi="Consolas" w:cs="Times New Roman"/>
+          <w:color w:val="CCCCCC"/>
+          <w:kern w:val="0"/>
+          <w:sz w:val="21"/>
+          <w:szCs w:val="21"/>
+          <w14:ligatures w14:val="none"/>
+        </w:rPr>
+        <w:t>ut</w:t>
+      </w:r>
+      <w:proofErr w:type="spellEnd"/>
+      <w:r>
+        <w:rPr>
+          <w:rFonts w:ascii="Consolas" w:eastAsia="Times New Roman" w:hAnsi="Consolas" w:cs="Times New Roman"/>
+          <w:color w:val="CCCCCC"/>
+          <w:kern w:val="0"/>
+          <w:sz w:val="21"/>
+          <w:szCs w:val="21"/>
+          <w14:ligatures w14:val="none"/>
+        </w:rPr>
+        <w:t xml:space="preserve"> </w:t>
+      </w:r>
+      <w:proofErr w:type="spellStart"/>
+      <w:r>
+        <w:rPr>
+          <w:rFonts w:ascii="Consolas" w:eastAsia="Times New Roman" w:hAnsi="Consolas" w:cs="Times New Roman"/>
+          <w:color w:val="CCCCCC"/>
+          <w:kern w:val="0"/>
+          <w:sz w:val="21"/>
+          <w:szCs w:val="21"/>
+          <w14:ligatures w14:val="none"/>
+        </w:rPr>
+        <w:t>assumenda</w:t>
+      </w:r>
+      <w:proofErr w:type="spellEnd"/>
+      <w:r>
+        <w:rPr>
+          <w:rFonts w:ascii="Consolas" w:eastAsia="Times New Roman" w:hAnsi="Consolas" w:cs="Times New Roman"/>
+          <w:color w:val="CCCCCC"/>
+          <w:kern w:val="0"/>
+          <w:sz w:val="21"/>
+          <w:szCs w:val="21"/>
+          <w14:ligatures w14:val="none"/>
+        </w:rPr>
+        <w:t xml:space="preserve"> </w:t>
+      </w:r>
+      <w:proofErr w:type="spellStart"/>
+      <w:r>
+        <w:rPr>
+          <w:rFonts w:ascii="Consolas" w:eastAsia="Times New Roman" w:hAnsi="Consolas" w:cs="Times New Roman"/>
+          <w:color w:val="CCCCCC"/>
+          <w:kern w:val="0"/>
+          <w:sz w:val="21"/>
+          <w:szCs w:val="21"/>
+          <w14:ligatures w14:val="none"/>
+        </w:rPr>
+        <w:t>quisquam</w:t>
+      </w:r>
+      <w:proofErr w:type="spellEnd"/>
+      <w:r>
+        <w:rPr>
+          <w:rFonts w:ascii="Consolas" w:eastAsia="Times New Roman" w:hAnsi="Consolas" w:cs="Times New Roman"/>
+          <w:color w:val="CCCCCC"/>
+          <w:kern w:val="0"/>
+          <w:sz w:val="21"/>
+          <w:szCs w:val="21"/>
+          <w14:ligatures w14:val="none"/>
+        </w:rPr>
+        <w:t xml:space="preserve">. Ipsum autem </w:t>
+      </w:r>
+      <w:proofErr w:type="spellStart"/>
+      <w:r>
+        <w:rPr>
+          <w:rFonts w:ascii="Consolas" w:eastAsia="Times New Roman" w:hAnsi="Consolas" w:cs="Times New Roman"/>
+          <w:color w:val="CCCCCC"/>
+          <w:kern w:val="0"/>
+          <w:sz w:val="21"/>
+          <w:szCs w:val="21"/>
+          <w14:ligatures w14:val="none"/>
+        </w:rPr>
+        <w:t>laboriosam</w:t>
+      </w:r>
+      <w:proofErr w:type="spellEnd"/>
+      <w:r>
+        <w:rPr>
+          <w:rFonts w:ascii="Consolas" w:eastAsia="Times New Roman" w:hAnsi="Consolas" w:cs="Times New Roman"/>
+          <w:color w:val="CCCCCC"/>
+          <w:kern w:val="0"/>
+          <w:sz w:val="21"/>
+          <w:szCs w:val="21"/>
+          <w14:ligatures w14:val="none"/>
+        </w:rPr>
+        <w:t xml:space="preserve"> illum nobis </w:t>
+      </w:r>
+      <w:proofErr w:type="spellStart"/>
+      <w:r>
+        <w:rPr>
+          <w:rFonts w:ascii="Consolas" w:eastAsia="Times New Roman" w:hAnsi="Consolas" w:cs="Times New Roman"/>
+          <w:color w:val="CCCCCC"/>
+          <w:kern w:val="0"/>
+          <w:sz w:val="21"/>
+          <w:szCs w:val="21"/>
+          <w14:ligatures w14:val="none"/>
+        </w:rPr>
+        <w:t>facere</w:t>
+      </w:r>
+      <w:proofErr w:type="spellEnd"/>
+      <w:r>
+        <w:rPr>
+          <w:rFonts w:ascii="Consolas" w:eastAsia="Times New Roman" w:hAnsi="Consolas" w:cs="Times New Roman"/>
+          <w:color w:val="CCCCCC"/>
+          <w:kern w:val="0"/>
+          <w:sz w:val="21"/>
+          <w:szCs w:val="21"/>
+          <w14:ligatures w14:val="none"/>
+        </w:rPr>
+        <w:t xml:space="preserve">, </w:t>
+      </w:r>
+      <w:proofErr w:type="spellStart"/>
+      <w:r>
+        <w:rPr>
+          <w:rFonts w:ascii="Consolas" w:eastAsia="Times New Roman" w:hAnsi="Consolas" w:cs="Times New Roman"/>
+          <w:color w:val="CCCCCC"/>
+          <w:kern w:val="0"/>
+          <w:sz w:val="21"/>
+          <w:szCs w:val="21"/>
+          <w14:ligatures w14:val="none"/>
+        </w:rPr>
+        <w:t>unde</w:t>
+      </w:r>
+      <w:proofErr w:type="spellEnd"/>
+      <w:r>
+        <w:rPr>
+          <w:rFonts w:ascii="Consolas" w:eastAsia="Times New Roman" w:hAnsi="Consolas" w:cs="Times New Roman"/>
+          <w:color w:val="CCCCCC"/>
+          <w:kern w:val="0"/>
+          <w:sz w:val="21"/>
+          <w:szCs w:val="21"/>
+          <w14:ligatures w14:val="none"/>
+        </w:rPr>
+        <w:t xml:space="preserve"> </w:t>
+      </w:r>
+      <w:proofErr w:type="spellStart"/>
+      <w:r>
+        <w:rPr>
+          <w:rFonts w:ascii="Consolas" w:eastAsia="Times New Roman" w:hAnsi="Consolas" w:cs="Times New Roman"/>
+          <w:color w:val="CCCCCC"/>
+          <w:kern w:val="0"/>
+          <w:sz w:val="21"/>
+          <w:szCs w:val="21"/>
+          <w14:ligatures w14:val="none"/>
+        </w:rPr>
+        <w:t>ea</w:t>
+      </w:r>
+      <w:proofErr w:type="spellEnd"/>
+      <w:r>
+        <w:rPr>
+          <w:rFonts w:ascii="Consolas" w:eastAsia="Times New Roman" w:hAnsi="Consolas" w:cs="Times New Roman"/>
+          <w:color w:val="CCCCCC"/>
+          <w:kern w:val="0"/>
+          <w:sz w:val="21"/>
+          <w:szCs w:val="21"/>
+          <w14:ligatures w14:val="none"/>
+        </w:rPr>
+        <w:t xml:space="preserve">, </w:t>
+      </w:r>
+      <w:proofErr w:type="spellStart"/>
+      <w:r>
+        <w:rPr>
+          <w:rFonts w:ascii="Consolas" w:eastAsia="Times New Roman" w:hAnsi="Consolas" w:cs="Times New Roman"/>
+          <w:color w:val="CCCCCC"/>
+          <w:kern w:val="0"/>
+          <w:sz w:val="21"/>
+          <w:szCs w:val="21"/>
+          <w14:ligatures w14:val="none"/>
+        </w:rPr>
+        <w:t>aut</w:t>
+      </w:r>
+      <w:proofErr w:type="spellEnd"/>
+      <w:r>
+        <w:rPr>
+          <w:rFonts w:ascii="Consolas" w:eastAsia="Times New Roman" w:hAnsi="Consolas" w:cs="Times New Roman"/>
+          <w:color w:val="CCCCCC"/>
+          <w:kern w:val="0"/>
+          <w:sz w:val="21"/>
+          <w:szCs w:val="21"/>
+          <w14:ligatures w14:val="none"/>
+        </w:rPr>
+        <w:t xml:space="preserve"> </w:t>
+      </w:r>
+      <w:proofErr w:type="spellStart"/>
+      <w:r>
+        <w:rPr>
+          <w:rFonts w:ascii="Consolas" w:eastAsia="Times New Roman" w:hAnsi="Consolas" w:cs="Times New Roman"/>
+          <w:color w:val="CCCCCC"/>
+          <w:kern w:val="0"/>
+          <w:sz w:val="21"/>
+          <w:szCs w:val="21"/>
+          <w14:ligatures w14:val="none"/>
+        </w:rPr>
+        <w:t>nesciunt</w:t>
+      </w:r>
+      <w:proofErr w:type="spellEnd"/>
+      <w:r>
+        <w:rPr>
+          <w:rFonts w:ascii="Consolas" w:eastAsia="Times New Roman" w:hAnsi="Consolas" w:cs="Times New Roman"/>
+          <w:color w:val="CCCCCC"/>
+          <w:kern w:val="0"/>
+          <w:sz w:val="21"/>
+          <w:szCs w:val="21"/>
+          <w14:ligatures w14:val="none"/>
+        </w:rPr>
+        <w:t xml:space="preserve"> </w:t>
+      </w:r>
+      <w:proofErr w:type="spellStart"/>
+      <w:r>
+        <w:rPr>
+          <w:rFonts w:ascii="Consolas" w:eastAsia="Times New Roman" w:hAnsi="Consolas" w:cs="Times New Roman"/>
+          <w:color w:val="CCCCCC"/>
+          <w:kern w:val="0"/>
+          <w:sz w:val="21"/>
+          <w:szCs w:val="21"/>
+          <w14:ligatures w14:val="none"/>
+        </w:rPr>
+        <w:t>eius</w:t>
+      </w:r>
+      <w:proofErr w:type="spellEnd"/>
+      <w:r>
+        <w:rPr>
+          <w:rFonts w:ascii="Consolas" w:eastAsia="Times New Roman" w:hAnsi="Consolas" w:cs="Times New Roman"/>
+          <w:color w:val="CCCCCC"/>
+          <w:kern w:val="0"/>
+          <w:sz w:val="21"/>
+          <w:szCs w:val="21"/>
+          <w14:ligatures w14:val="none"/>
+        </w:rPr>
+        <w:t xml:space="preserve">, a </w:t>
+      </w:r>
+      <w:proofErr w:type="spellStart"/>
+      <w:r>
+        <w:rPr>
+          <w:rFonts w:ascii="Consolas" w:eastAsia="Times New Roman" w:hAnsi="Consolas" w:cs="Times New Roman"/>
+          <w:color w:val="CCCCCC"/>
+          <w:kern w:val="0"/>
+          <w:sz w:val="21"/>
+          <w:szCs w:val="21"/>
+          <w14:ligatures w14:val="none"/>
+        </w:rPr>
+        <w:t>voluptas</w:t>
+      </w:r>
+      <w:proofErr w:type="spellEnd"/>
+      <w:r>
+        <w:rPr>
+          <w:rFonts w:ascii="Consolas" w:eastAsia="Times New Roman" w:hAnsi="Consolas" w:cs="Times New Roman"/>
+          <w:color w:val="CCCCCC"/>
+          <w:kern w:val="0"/>
+          <w:sz w:val="21"/>
+          <w:szCs w:val="21"/>
+          <w14:ligatures w14:val="none"/>
+        </w:rPr>
+        <w:t xml:space="preserve"> non </w:t>
+      </w:r>
+      <w:proofErr w:type="spellStart"/>
+      <w:r>
+        <w:rPr>
+          <w:rFonts w:ascii="Consolas" w:eastAsia="Times New Roman" w:hAnsi="Consolas" w:cs="Times New Roman"/>
+          <w:color w:val="CCCCCC"/>
+          <w:kern w:val="0"/>
+          <w:sz w:val="21"/>
+          <w:szCs w:val="21"/>
+          <w14:ligatures w14:val="none"/>
+        </w:rPr>
+        <w:t>iste</w:t>
+      </w:r>
+      <w:proofErr w:type="spellEnd"/>
+      <w:r>
+        <w:rPr>
+          <w:rFonts w:ascii="Consolas" w:eastAsia="Times New Roman" w:hAnsi="Consolas" w:cs="Times New Roman"/>
+          <w:color w:val="CCCCCC"/>
+          <w:kern w:val="0"/>
+          <w:sz w:val="21"/>
+          <w:szCs w:val="21"/>
+          <w14:ligatures w14:val="none"/>
+        </w:rPr>
+        <w:t xml:space="preserve"> </w:t>
+      </w:r>
+      <w:proofErr w:type="spellStart"/>
+      <w:r>
+        <w:rPr>
+          <w:rFonts w:ascii="Consolas" w:eastAsia="Times New Roman" w:hAnsi="Consolas" w:cs="Times New Roman"/>
+          <w:color w:val="CCCCCC"/>
+          <w:kern w:val="0"/>
+          <w:sz w:val="21"/>
+          <w:szCs w:val="21"/>
+          <w14:ligatures w14:val="none"/>
+        </w:rPr>
+        <w:t>consequatur</w:t>
+      </w:r>
+      <w:proofErr w:type="spellEnd"/>
+      <w:r>
+        <w:rPr>
+          <w:rFonts w:ascii="Consolas" w:eastAsia="Times New Roman" w:hAnsi="Consolas" w:cs="Times New Roman"/>
+          <w:color w:val="CCCCCC"/>
+          <w:kern w:val="0"/>
+          <w:sz w:val="21"/>
+          <w:szCs w:val="21"/>
+          <w14:ligatures w14:val="none"/>
+        </w:rPr>
+        <w:t xml:space="preserve"> </w:t>
+      </w:r>
+      <w:proofErr w:type="spellStart"/>
+      <w:r>
+        <w:rPr>
+          <w:rFonts w:ascii="Consolas" w:eastAsia="Times New Roman" w:hAnsi="Consolas" w:cs="Times New Roman"/>
+          <w:color w:val="CCCCCC"/>
+          <w:kern w:val="0"/>
+          <w:sz w:val="21"/>
+          <w:szCs w:val="21"/>
+          <w14:ligatures w14:val="none"/>
+        </w:rPr>
+        <w:t>soluta</w:t>
+      </w:r>
+      <w:proofErr w:type="spellEnd"/>
+      <w:r>
+        <w:rPr>
+          <w:rFonts w:ascii="Consolas" w:eastAsia="Times New Roman" w:hAnsi="Consolas" w:cs="Times New Roman"/>
+          <w:color w:val="CCCCCC"/>
+          <w:kern w:val="0"/>
+          <w:sz w:val="21"/>
+          <w:szCs w:val="21"/>
+          <w14:ligatures w14:val="none"/>
+        </w:rPr>
+        <w:t xml:space="preserve"> </w:t>
+      </w:r>
+      <w:proofErr w:type="spellStart"/>
+      <w:r>
+        <w:rPr>
+          <w:rFonts w:ascii="Consolas" w:eastAsia="Times New Roman" w:hAnsi="Consolas" w:cs="Times New Roman"/>
+          <w:color w:val="CCCCCC"/>
+          <w:kern w:val="0"/>
+          <w:sz w:val="21"/>
+          <w:szCs w:val="21"/>
+          <w14:ligatures w14:val="none"/>
+        </w:rPr>
+        <w:t>molestiae</w:t>
+      </w:r>
+      <w:proofErr w:type="spellEnd"/>
+      <w:r>
+        <w:rPr>
+          <w:rFonts w:ascii="Consolas" w:eastAsia="Times New Roman" w:hAnsi="Consolas" w:cs="Times New Roman"/>
+          <w:color w:val="CCCCCC"/>
+          <w:kern w:val="0"/>
+          <w:sz w:val="21"/>
+          <w:szCs w:val="21"/>
+          <w14:ligatures w14:val="none"/>
+        </w:rPr>
+        <w:t xml:space="preserve"> </w:t>
+      </w:r>
+      <w:proofErr w:type="spellStart"/>
+      <w:r>
+        <w:rPr>
+          <w:rFonts w:ascii="Consolas" w:eastAsia="Times New Roman" w:hAnsi="Consolas" w:cs="Times New Roman"/>
+          <w:color w:val="CCCCCC"/>
+          <w:kern w:val="0"/>
+          <w:sz w:val="21"/>
+          <w:szCs w:val="21"/>
+          <w14:ligatures w14:val="none"/>
+        </w:rPr>
+        <w:t>doloribus</w:t>
+      </w:r>
+      <w:proofErr w:type="spellEnd"/>
+      <w:r>
+        <w:rPr>
+          <w:rFonts w:ascii="Consolas" w:eastAsia="Times New Roman" w:hAnsi="Consolas" w:cs="Times New Roman"/>
+          <w:color w:val="CCCCCC"/>
+          <w:kern w:val="0"/>
+          <w:sz w:val="21"/>
+          <w:szCs w:val="21"/>
+          <w14:ligatures w14:val="none"/>
+        </w:rPr>
+        <w:t xml:space="preserve"> </w:t>
+      </w:r>
+      <w:proofErr w:type="spellStart"/>
+      <w:r>
+        <w:rPr>
+          <w:rFonts w:ascii="Consolas" w:eastAsia="Times New Roman" w:hAnsi="Consolas" w:cs="Times New Roman"/>
+          <w:color w:val="CCCCCC"/>
+          <w:kern w:val="0"/>
+          <w:sz w:val="21"/>
+          <w:szCs w:val="21"/>
+          <w14:ligatures w14:val="none"/>
+        </w:rPr>
+        <w:t>quae</w:t>
+      </w:r>
+      <w:proofErr w:type="spellEnd"/>
+      <w:r>
+        <w:rPr>
+          <w:rFonts w:ascii="Consolas" w:eastAsia="Times New Roman" w:hAnsi="Consolas" w:cs="Times New Roman"/>
+          <w:color w:val="CCCCCC"/>
+          <w:kern w:val="0"/>
+          <w:sz w:val="21"/>
+          <w:szCs w:val="21"/>
+          <w14:ligatures w14:val="none"/>
+        </w:rPr>
+        <w:t xml:space="preserve"> </w:t>
+      </w:r>
+      <w:proofErr w:type="spellStart"/>
+      <w:r>
+        <w:rPr>
+          <w:rFonts w:ascii="Consolas" w:eastAsia="Times New Roman" w:hAnsi="Consolas" w:cs="Times New Roman"/>
+          <w:color w:val="CCCCCC"/>
+          <w:kern w:val="0"/>
+          <w:sz w:val="21"/>
+          <w:szCs w:val="21"/>
+          <w14:ligatures w14:val="none"/>
+        </w:rPr>
+        <w:t>esse</w:t>
+      </w:r>
+      <w:proofErr w:type="spellEnd"/>
+      <w:r>
+        <w:rPr>
+          <w:rFonts w:ascii="Consolas" w:eastAsia="Times New Roman" w:hAnsi="Consolas" w:cs="Times New Roman"/>
+          <w:color w:val="CCCCCC"/>
+          <w:kern w:val="0"/>
+          <w:sz w:val="21"/>
+          <w:szCs w:val="21"/>
+          <w14:ligatures w14:val="none"/>
+        </w:rPr>
+        <w:t xml:space="preserve"> </w:t>
+      </w:r>
+      <w:proofErr w:type="spellStart"/>
+      <w:r>
+        <w:rPr>
+          <w:rFonts w:ascii="Consolas" w:eastAsia="Times New Roman" w:hAnsi="Consolas" w:cs="Times New Roman"/>
+          <w:color w:val="CCCCCC"/>
+          <w:kern w:val="0"/>
+          <w:sz w:val="21"/>
+          <w:szCs w:val="21"/>
+          <w14:ligatures w14:val="none"/>
+        </w:rPr>
+        <w:t>iusto</w:t>
+      </w:r>
+      <w:proofErr w:type="spellEnd"/>
+      <w:r>
+        <w:rPr>
+          <w:rFonts w:ascii="Consolas" w:eastAsia="Times New Roman" w:hAnsi="Consolas" w:cs="Times New Roman"/>
+          <w:color w:val="CCCCCC"/>
+          <w:kern w:val="0"/>
+          <w:sz w:val="21"/>
+          <w:szCs w:val="21"/>
+          <w14:ligatures w14:val="none"/>
+        </w:rPr>
+        <w:t xml:space="preserve">? Vel, </w:t>
+      </w:r>
+      <w:proofErr w:type="gramStart"/>
+      <w:r>
+        <w:rPr>
+          <w:rFonts w:ascii="Consolas" w:eastAsia="Times New Roman" w:hAnsi="Consolas" w:cs="Times New Roman"/>
+          <w:color w:val="CCCCCC"/>
+          <w:kern w:val="0"/>
+          <w:sz w:val="21"/>
+          <w:szCs w:val="21"/>
+          <w14:ligatures w14:val="none"/>
+        </w:rPr>
+        <w:t>id!</w:t>
       </w:r>
       <w:r>
         <w:rPr>
@@ -2125,7 +4213,19 @@
           <w:szCs w:val="21"/>
           <w14:ligatures w14:val="none"/>
         </w:rPr>
-        <w:t>&lt;/</w:t>
+        <w:t>&lt;</w:t>
+      </w:r>
+      <w:proofErr w:type="gramEnd"/>
+      <w:r>
+        <w:rPr>
+          <w:rFonts w:ascii="Consolas" w:eastAsia="Times New Roman" w:hAnsi="Consolas" w:cs="Times New Roman"/>
+          <w:color w:val="808080"/>
+          <w:kern w:val="0"/>
+          <w:sz w:val="21"/>
+          <w:szCs w:val="21"/>
+          <w14:ligatures w14:val="none"/>
+        </w:rPr>
+        <w:t>/</w:t>
       </w:r>
       <w:r>
         <w:rPr>
@@ -2247,6 +4347,8 @@
       <w:r>
         <w:t xml:space="preserve">Back in the </w:t>
       </w:r>
+      <w:proofErr w:type="spellStart"/>
+      <w:proofErr w:type="gramStart"/>
       <w:r>
         <w:rPr>
           <w:b/>
@@ -2256,13 +4358,19 @@
         </w:rPr>
         <w:t>main.SCSS</w:t>
       </w:r>
+      <w:proofErr w:type="spellEnd"/>
+      <w:proofErr w:type="gramEnd"/>
       <w:r>
         <w:t>.</w:t>
       </w:r>
     </w:p>
     <w:p>
       <w:r>
-        <w:t xml:space="preserve">Add the top 3 lines to your </w:t>
+        <w:t xml:space="preserve">Add the top 3 lines to </w:t>
+      </w:r>
+      <w:proofErr w:type="gramStart"/>
+      <w:r>
+        <w:t xml:space="preserve">your </w:t>
       </w:r>
       <w:r>
         <w:rPr>
@@ -2273,6 +4381,7 @@
         </w:rPr>
         <w:t>.main</w:t>
       </w:r>
+      <w:proofErr w:type="gramEnd"/>
       <w:r>
         <w:rPr>
           <w:sz w:val="28"/>
@@ -2287,7 +4396,17 @@
     <w:p/>
     <w:p>
       <w:r>
-        <w:t>        display:flex;</w:t>
+        <w:t xml:space="preserve">        </w:t>
+      </w:r>
+      <w:proofErr w:type="spellStart"/>
+      <w:proofErr w:type="gramStart"/>
+      <w:r>
+        <w:t>display:flex</w:t>
+      </w:r>
+      <w:proofErr w:type="spellEnd"/>
+      <w:proofErr w:type="gramEnd"/>
+      <w:r>
+        <w:t>;</w:t>
       </w:r>
     </w:p>
     <w:p>
@@ -2328,6 +4447,7 @@
           <w14:ligatures w14:val="none"/>
         </w:rPr>
       </w:pPr>
+      <w:proofErr w:type="gramStart"/>
       <w:r>
         <w:rPr>
           <w:rFonts w:ascii="Consolas" w:eastAsia="Times New Roman" w:hAnsi="Consolas" w:cs="Times New Roman"/>
@@ -2339,6 +4459,7 @@
         </w:rPr>
         <w:t>.main</w:t>
       </w:r>
+      <w:proofErr w:type="gramEnd"/>
       <w:r>
         <w:rPr>
           <w:rFonts w:ascii="Consolas" w:eastAsia="Times New Roman" w:hAnsi="Consolas" w:cs="Times New Roman"/>
@@ -2389,6 +4510,8 @@
         </w:rPr>
         <w:t xml:space="preserve">        </w:t>
       </w:r>
+      <w:proofErr w:type="spellStart"/>
+      <w:proofErr w:type="gramStart"/>
       <w:r>
         <w:rPr>
           <w:rFonts w:ascii="Consolas" w:eastAsia="Times New Roman" w:hAnsi="Consolas" w:cs="Times New Roman"/>
@@ -2422,6 +4545,8 @@
         </w:rPr>
         <w:t>flex</w:t>
       </w:r>
+      <w:proofErr w:type="spellEnd"/>
+      <w:proofErr w:type="gramEnd"/>
       <w:r>
         <w:rPr>
           <w:rFonts w:ascii="Consolas" w:eastAsia="Times New Roman" w:hAnsi="Consolas" w:cs="Times New Roman"/>
@@ -2527,7 +4652,7 @@
         </w:rPr>
         <w:t xml:space="preserve">        </w:t>
       </w:r>
-      <w:bookmarkStart w:id="4" w:name="_Hlk161126513"/>
+      <w:bookmarkStart w:id="6" w:name="_Hlk161126513"/>
       <w:r>
         <w:rPr>
           <w:rFonts w:ascii="Consolas" w:eastAsia="Times New Roman" w:hAnsi="Consolas" w:cs="Times New Roman"/>
@@ -2572,7 +4697,7 @@
         </w:rPr>
         <w:t>;</w:t>
       </w:r>
-      <w:bookmarkEnd w:id="4"/>
+      <w:bookmarkEnd w:id="6"/>
     </w:p>
     <w:p>
       <w:pPr>
@@ -2878,6 +5003,7 @@
         </w:rPr>
         <w:t xml:space="preserve">    </w:t>
       </w:r>
+      <w:proofErr w:type="gramStart"/>
       <w:r>
         <w:rPr>
           <w:rFonts w:ascii="Consolas" w:eastAsia="Times New Roman" w:hAnsi="Consolas" w:cs="Times New Roman"/>
@@ -2887,7 +5013,19 @@
           <w:szCs w:val="21"/>
           <w14:ligatures w14:val="none"/>
         </w:rPr>
-        <w:t>#{&amp;}</w:t>
+        <w:t>#{</w:t>
+      </w:r>
+      <w:proofErr w:type="gramEnd"/>
+      <w:r>
+        <w:rPr>
+          <w:rFonts w:ascii="Consolas" w:eastAsia="Times New Roman" w:hAnsi="Consolas" w:cs="Times New Roman"/>
+          <w:color w:val="9CDCFE"/>
+          <w:kern w:val="0"/>
+          <w:sz w:val="21"/>
+          <w:szCs w:val="21"/>
+          <w14:ligatures w14:val="none"/>
+        </w:rPr>
+        <w:t>&amp;}</w:t>
       </w:r>
       <w:r>
         <w:rPr>
@@ -2939,6 +5077,7 @@
         </w:rPr>
         <w:t xml:space="preserve">        </w:t>
       </w:r>
+      <w:proofErr w:type="spellStart"/>
       <w:r>
         <w:rPr>
           <w:rFonts w:ascii="Consolas" w:eastAsia="Times New Roman" w:hAnsi="Consolas" w:cs="Times New Roman"/>
@@ -2948,7 +5087,19 @@
           <w:szCs w:val="21"/>
           <w14:ligatures w14:val="none"/>
         </w:rPr>
-        <w:t>font-weight</w:t>
+        <w:t>font-</w:t>
+      </w:r>
+      <w:proofErr w:type="gramStart"/>
+      <w:r>
+        <w:rPr>
+          <w:rFonts w:ascii="Consolas" w:eastAsia="Times New Roman" w:hAnsi="Consolas" w:cs="Times New Roman"/>
+          <w:color w:val="9CDCFE"/>
+          <w:kern w:val="0"/>
+          <w:sz w:val="21"/>
+          <w:szCs w:val="21"/>
+          <w14:ligatures w14:val="none"/>
+        </w:rPr>
+        <w:t>weight</w:t>
       </w:r>
       <w:r>
         <w:rPr>
@@ -2972,6 +5123,8 @@
         </w:rPr>
         <w:t>weight</w:t>
       </w:r>
+      <w:proofErr w:type="spellEnd"/>
+      <w:proofErr w:type="gramEnd"/>
       <w:r>
         <w:rPr>
           <w:rFonts w:ascii="Consolas" w:eastAsia="Times New Roman" w:hAnsi="Consolas" w:cs="Times New Roman"/>
@@ -3044,6 +5197,7 @@
         </w:rPr>
         <w:t xml:space="preserve">        </w:t>
       </w:r>
+      <w:proofErr w:type="gramStart"/>
       <w:r>
         <w:rPr>
           <w:rFonts w:ascii="Consolas" w:eastAsia="Times New Roman" w:hAnsi="Consolas" w:cs="Times New Roman"/>
@@ -3066,6 +5220,7 @@
         </w:rPr>
         <w:t>:hover</w:t>
       </w:r>
+      <w:proofErr w:type="gramEnd"/>
       <w:r>
         <w:rPr>
           <w:rFonts w:ascii="Consolas" w:eastAsia="Times New Roman" w:hAnsi="Consolas" w:cs="Times New Roman"/>
@@ -3116,6 +5271,8 @@
         </w:rPr>
         <w:t xml:space="preserve">            </w:t>
       </w:r>
+      <w:proofErr w:type="spellStart"/>
+      <w:proofErr w:type="gramStart"/>
       <w:r>
         <w:rPr>
           <w:rFonts w:ascii="Consolas" w:eastAsia="Times New Roman" w:hAnsi="Consolas" w:cs="Times New Roman"/>
@@ -3149,6 +5306,8 @@
         </w:rPr>
         <w:t>chocolate</w:t>
       </w:r>
+      <w:proofErr w:type="spellEnd"/>
+      <w:proofErr w:type="gramEnd"/>
       <w:r>
         <w:rPr>
           <w:rFonts w:ascii="Consolas" w:eastAsia="Times New Roman" w:hAnsi="Consolas" w:cs="Times New Roman"/>
@@ -3275,7 +5434,7 @@
       <w:r>
         <w:t xml:space="preserve"> remember if you do not have </w:t>
       </w:r>
-      <w:hyperlink r:id="rId17" w:history="1">
+      <w:hyperlink r:id="rId18" w:history="1">
         <w:r>
           <w:rPr>
             <w:rStyle w:val="Hyperlink"/>
@@ -3321,8 +5480,21 @@
       </w:r>
     </w:p>
     <w:p>
-      <w:r>
-        <w:t>Yes it looks bad, with out a gap between columns but we will fix that. And you will find that by default if you have more than one paragraph inside of one div it will default to columns.</w:t>
+      <w:proofErr w:type="gramStart"/>
+      <w:r>
+        <w:t>Yes</w:t>
+      </w:r>
+      <w:proofErr w:type="gramEnd"/>
+      <w:r>
+        <w:t xml:space="preserve"> it looks bad, </w:t>
+      </w:r>
+      <w:proofErr w:type="spellStart"/>
+      <w:r>
+        <w:t>with out</w:t>
+      </w:r>
+      <w:proofErr w:type="spellEnd"/>
+      <w:r>
+        <w:t xml:space="preserve"> a gap between columns but we will fix that. And you will find that by default if you have more than one paragraph inside of one div it will default to columns.</w:t>
       </w:r>
     </w:p>
     <w:p>
@@ -3330,6 +5502,7 @@
         <w:rPr>
           <w:noProof/>
         </w:rPr>
+        <w:lastRenderedPageBreak/>
         <w:drawing>
           <wp:inline distT="0" distB="0" distL="0" distR="0" wp14:anchorId="3A538457" wp14:editId="69667E56">
             <wp:extent cx="5943600" cy="1251585"/>
@@ -3346,7 +5519,7 @@
                     <pic:cNvPicPr/>
                   </pic:nvPicPr>
                   <pic:blipFill>
-                    <a:blip r:embed="rId18"/>
+                    <a:blip r:embed="rId19"/>
                     <a:stretch>
                       <a:fillRect/>
                     </a:stretch>
@@ -3372,12 +5545,11 @@
       <w:pPr>
         <w:pStyle w:val="Heading1"/>
       </w:pPr>
-      <w:bookmarkStart w:id="5" w:name="_Toc162936551"/>
-      <w:r>
-        <w:lastRenderedPageBreak/>
+      <w:bookmarkStart w:id="7" w:name="_Toc163041091"/>
+      <w:r>
         <w:t>Creating a Mix-In</w:t>
       </w:r>
-      <w:bookmarkEnd w:id="5"/>
+      <w:bookmarkEnd w:id="7"/>
     </w:p>
     <w:p>
       <w:r>
@@ -3402,7 +5574,7 @@
                     </pic:cNvPicPr>
                   </pic:nvPicPr>
                   <pic:blipFill>
-                    <a:blip r:embed="rId19">
+                    <a:blip r:embed="rId20">
                       <a:extLst>
                         <a:ext uri="{28A0092B-C50C-407E-A947-70E740481C1C}">
                           <a14:useLocalDpi xmlns:a14="http://schemas.microsoft.com/office/drawing/2010/main" val="0"/>
@@ -3438,12 +5610,14 @@
       <w:r>
         <w:t xml:space="preserve">Inside of your </w:t>
       </w:r>
+      <w:proofErr w:type="spellStart"/>
       <w:r>
         <w:rPr>
           <w:rStyle w:val="BigDarkBoldChar"/>
         </w:rPr>
         <w:t>main.SCSS</w:t>
       </w:r>
+      <w:proofErr w:type="spellEnd"/>
       <w:r>
         <w:t xml:space="preserve"> file</w:t>
       </w:r>
@@ -3469,7 +5643,7 @@
                     <pic:cNvPicPr/>
                   </pic:nvPicPr>
                   <pic:blipFill>
-                    <a:blip r:embed="rId20"/>
+                    <a:blip r:embed="rId21"/>
                     <a:stretch>
                       <a:fillRect/>
                     </a:stretch>
@@ -3505,6 +5679,8 @@
           <w14:ligatures w14:val="none"/>
         </w:rPr>
       </w:pPr>
+      <w:proofErr w:type="spellStart"/>
+      <w:proofErr w:type="gramStart"/>
       <w:r>
         <w:rPr>
           <w:rFonts w:ascii="Consolas" w:eastAsia="Times New Roman" w:hAnsi="Consolas" w:cs="Times New Roman"/>
@@ -3538,6 +5714,8 @@
         </w:rPr>
         <w:t>flex</w:t>
       </w:r>
+      <w:proofErr w:type="spellEnd"/>
+      <w:proofErr w:type="gramEnd"/>
       <w:r>
         <w:rPr>
           <w:rFonts w:ascii="Consolas" w:eastAsia="Times New Roman" w:hAnsi="Consolas" w:cs="Times New Roman"/>
@@ -3692,10 +5870,26 @@
     <w:p/>
     <w:p>
       <w:r>
-        <w:t>Cut those top 3 lines from the rule properties that we just added to .main, and put them into our new mixin</w:t>
-      </w:r>
-      <w:r>
-        <w:t>. We are also adding a gap to make the inbetween sections of the paragraphs look better</w:t>
+        <w:t xml:space="preserve">Cut those top 3 lines from the rule properties that we just added </w:t>
+      </w:r>
+      <w:proofErr w:type="gramStart"/>
+      <w:r>
+        <w:t>to .main</w:t>
+      </w:r>
+      <w:proofErr w:type="gramEnd"/>
+      <w:r>
+        <w:t>, and put them into our new mixin</w:t>
+      </w:r>
+      <w:r>
+        <w:t xml:space="preserve">. We are also adding a gap to make the </w:t>
+      </w:r>
+      <w:proofErr w:type="spellStart"/>
+      <w:r>
+        <w:t>inbetween</w:t>
+      </w:r>
+      <w:proofErr w:type="spellEnd"/>
+      <w:r>
+        <w:t xml:space="preserve"> sections of the paragraphs look better</w:t>
       </w:r>
     </w:p>
     <w:p/>
@@ -3722,7 +5916,6 @@
           <w:szCs w:val="21"/>
           <w14:ligatures w14:val="none"/>
         </w:rPr>
-        <w:lastRenderedPageBreak/>
         <w:t>@mixin</w:t>
       </w:r>
       <w:r>
@@ -3736,6 +5929,8 @@
         </w:rPr>
         <w:t xml:space="preserve"> </w:t>
       </w:r>
+      <w:proofErr w:type="spellStart"/>
+      <w:proofErr w:type="gramStart"/>
       <w:r>
         <w:rPr>
           <w:rFonts w:ascii="Consolas" w:eastAsia="Times New Roman" w:hAnsi="Consolas" w:cs="Times New Roman"/>
@@ -3747,16 +5942,29 @@
         </w:rPr>
         <w:t>flexCenter</w:t>
       </w:r>
-      <w:r>
-        <w:rPr>
-          <w:rFonts w:ascii="Consolas" w:eastAsia="Times New Roman" w:hAnsi="Consolas" w:cs="Times New Roman"/>
-          <w:color w:val="CCCCCC"/>
-          <w:kern w:val="0"/>
-          <w:sz w:val="21"/>
-          <w:szCs w:val="21"/>
-          <w14:ligatures w14:val="none"/>
-        </w:rPr>
-        <w:t>() {</w:t>
+      <w:proofErr w:type="spellEnd"/>
+      <w:r>
+        <w:rPr>
+          <w:rFonts w:ascii="Consolas" w:eastAsia="Times New Roman" w:hAnsi="Consolas" w:cs="Times New Roman"/>
+          <w:color w:val="CCCCCC"/>
+          <w:kern w:val="0"/>
+          <w:sz w:val="21"/>
+          <w:szCs w:val="21"/>
+          <w14:ligatures w14:val="none"/>
+        </w:rPr>
+        <w:t>(</w:t>
+      </w:r>
+      <w:proofErr w:type="gramEnd"/>
+      <w:r>
+        <w:rPr>
+          <w:rFonts w:ascii="Consolas" w:eastAsia="Times New Roman" w:hAnsi="Consolas" w:cs="Times New Roman"/>
+          <w:color w:val="CCCCCC"/>
+          <w:kern w:val="0"/>
+          <w:sz w:val="21"/>
+          <w:szCs w:val="21"/>
+          <w14:ligatures w14:val="none"/>
+        </w:rPr>
+        <w:t>) {</w:t>
       </w:r>
     </w:p>
     <w:p>
@@ -3797,6 +6005,8 @@
         </w:rPr>
         <w:t xml:space="preserve">    </w:t>
       </w:r>
+      <w:proofErr w:type="spellStart"/>
+      <w:proofErr w:type="gramStart"/>
       <w:r>
         <w:rPr>
           <w:rFonts w:ascii="Consolas" w:eastAsia="Times New Roman" w:hAnsi="Consolas" w:cs="Times New Roman"/>
@@ -3830,6 +6040,8 @@
         </w:rPr>
         <w:t>flex</w:t>
       </w:r>
+      <w:proofErr w:type="spellEnd"/>
+      <w:proofErr w:type="gramEnd"/>
       <w:r>
         <w:rPr>
           <w:rFonts w:ascii="Consolas" w:eastAsia="Times New Roman" w:hAnsi="Consolas" w:cs="Times New Roman"/>
@@ -4141,7 +6353,15 @@
     <w:p/>
     <w:p>
       <w:r>
-        <w:t>You are going to place the mixin before your first tag, which for us is the body tag, and after The maps</w:t>
+        <w:t xml:space="preserve">You are going to place the mixin before your first tag, which for us is the body tag, and after </w:t>
+      </w:r>
+      <w:proofErr w:type="gramStart"/>
+      <w:r>
+        <w:t>The</w:t>
+      </w:r>
+      <w:proofErr w:type="gramEnd"/>
+      <w:r>
+        <w:t xml:space="preserve"> maps</w:t>
       </w:r>
     </w:p>
     <w:p>
@@ -4170,7 +6390,7 @@
                     <pic:cNvPicPr/>
                   </pic:nvPicPr>
                   <pic:blipFill>
-                    <a:blip r:embed="rId21">
+                    <a:blip r:embed="rId22">
                       <a:extLst>
                         <a:ext uri="{28A0092B-C50C-407E-A947-70E740481C1C}">
                           <a14:useLocalDpi xmlns:a14="http://schemas.microsoft.com/office/drawing/2010/main" val="0"/>
@@ -4204,15 +6424,23 @@
       <w:r>
         <w:t xml:space="preserve"> </w:t>
       </w:r>
-      <w:bookmarkStart w:id="6" w:name="_Toc162936552"/>
+      <w:bookmarkStart w:id="8" w:name="_Toc163041092"/>
       <w:r>
         <w:t>How to include the mixin in your CSS rule</w:t>
       </w:r>
-      <w:bookmarkEnd w:id="6"/>
-    </w:p>
-    <w:p>
-      <w:r>
-        <w:t>Now that you have defined the mixin, you need to know how to place it into your rule so that our .main can use it.</w:t>
+      <w:bookmarkEnd w:id="8"/>
+    </w:p>
+    <w:p>
+      <w:r>
+        <w:t xml:space="preserve">Now that you have defined the mixin, you need to know how to place it into your rule so that </w:t>
+      </w:r>
+      <w:proofErr w:type="gramStart"/>
+      <w:r>
+        <w:t>our .main</w:t>
+      </w:r>
+      <w:proofErr w:type="gramEnd"/>
+      <w:r>
+        <w:t xml:space="preserve"> can use it.</w:t>
       </w:r>
     </w:p>
     <w:p>
@@ -4237,6 +6465,7 @@
           <w:szCs w:val="21"/>
           <w14:ligatures w14:val="none"/>
         </w:rPr>
+        <w:lastRenderedPageBreak/>
         <w:t> </w:t>
       </w:r>
     </w:p>
@@ -4275,6 +6504,7 @@
         </w:rPr>
         <w:t xml:space="preserve"> </w:t>
       </w:r>
+      <w:proofErr w:type="spellStart"/>
       <w:r>
         <w:rPr>
           <w:rFonts w:ascii="Consolas" w:eastAsia="Times New Roman" w:hAnsi="Consolas" w:cs="Times New Roman"/>
@@ -4286,6 +6516,7 @@
         </w:rPr>
         <w:t>flexCenter</w:t>
       </w:r>
+      <w:proofErr w:type="spellEnd"/>
       <w:r>
         <w:rPr>
           <w:rFonts w:ascii="Consolas" w:eastAsia="Times New Roman" w:hAnsi="Consolas" w:cs="Times New Roman"/>
@@ -4318,7 +6549,6 @@
         <w:rPr>
           <w:noProof/>
         </w:rPr>
-        <w:lastRenderedPageBreak/>
         <w:drawing>
           <wp:inline distT="0" distB="0" distL="0" distR="0" wp14:anchorId="12B6A841" wp14:editId="32F2C150">
             <wp:extent cx="3114675" cy="3392771"/>
@@ -4335,7 +6565,7 @@
                     <pic:cNvPicPr/>
                   </pic:nvPicPr>
                   <pic:blipFill>
-                    <a:blip r:embed="rId22"/>
+                    <a:blip r:embed="rId23"/>
                     <a:stretch>
                       <a:fillRect/>
                     </a:stretch>
@@ -4360,11 +6590,19 @@
       <w:r>
         <w:t xml:space="preserve">Now, </w:t>
       </w:r>
+      <w:proofErr w:type="gramStart"/>
       <w:r>
         <w:rPr>
           <w:rStyle w:val="BigDarkBoldChar"/>
         </w:rPr>
-        <w:t>Save it</w:t>
+        <w:t>Save</w:t>
+      </w:r>
+      <w:proofErr w:type="gramEnd"/>
+      <w:r>
+        <w:rPr>
+          <w:rStyle w:val="BigDarkBoldChar"/>
+        </w:rPr>
+        <w:t xml:space="preserve"> it</w:t>
       </w:r>
       <w:r>
         <w:t xml:space="preserve"> and go back to </w:t>
@@ -4408,7 +6646,7 @@
                     <pic:cNvPicPr/>
                   </pic:nvPicPr>
                   <pic:blipFill>
-                    <a:blip r:embed="rId23"/>
+                    <a:blip r:embed="rId24"/>
                     <a:stretch>
                       <a:fillRect/>
                     </a:stretch>
@@ -4460,7 +6698,7 @@
                     <pic:cNvPicPr/>
                   </pic:nvPicPr>
                   <pic:blipFill>
-                    <a:blip r:embed="rId24"/>
+                    <a:blip r:embed="rId25"/>
                     <a:stretch>
                       <a:fillRect/>
                     </a:stretch>
@@ -4486,17 +6724,18 @@
       <w:pPr>
         <w:pStyle w:val="Heading1"/>
       </w:pPr>
-      <w:bookmarkStart w:id="7" w:name="_Toc162936553"/>
-      <w:r>
+      <w:bookmarkStart w:id="9" w:name="_Toc163041093"/>
+      <w:r>
+        <w:lastRenderedPageBreak/>
         <w:t>Mixins Arguments</w:t>
       </w:r>
-      <w:bookmarkEnd w:id="7"/>
+      <w:bookmarkEnd w:id="9"/>
     </w:p>
     <w:p>
       <w:r>
         <w:t xml:space="preserve">Remember to </w:t>
       </w:r>
-      <w:hyperlink r:id="rId25" w:history="1">
+      <w:hyperlink r:id="rId26" w:history="1">
         <w:r>
           <w:rPr>
             <w:rStyle w:val="Hyperlink"/>
@@ -4512,7 +6751,6 @@
         </w:rPr>
       </w:pPr>
       <w:r>
-        <w:lastRenderedPageBreak/>
         <w:t>Ok, we are going to start out by giving our second paragraph a different class name in the index.html page.</w:t>
       </w:r>
       <w:r>
@@ -4563,7 +6801,7 @@
                     <pic:cNvPicPr/>
                   </pic:nvPicPr>
                   <pic:blipFill>
-                    <a:blip r:embed="rId26"/>
+                    <a:blip r:embed="rId27"/>
                     <a:stretch>
                       <a:fillRect/>
                     </a:stretch>
@@ -4603,6 +6841,7 @@
       <w:r>
         <w:t xml:space="preserve">go to our @mixin </w:t>
       </w:r>
+      <w:proofErr w:type="spellStart"/>
       <w:r>
         <w:rPr>
           <w:rStyle w:val="BigDarkBoldChar"/>
@@ -4613,7 +6852,14 @@
         <w:rPr>
           <w:rStyle w:val="BigDarkBoldChar"/>
         </w:rPr>
-        <w:t xml:space="preserve">r </w:t>
+        <w:t>r</w:t>
+      </w:r>
+      <w:proofErr w:type="spellEnd"/>
+      <w:r>
+        <w:rPr>
+          <w:rStyle w:val="BigDarkBoldChar"/>
+        </w:rPr>
+        <w:t xml:space="preserve"> </w:t>
       </w:r>
       <w:r>
         <w:t xml:space="preserve">and pass in the variable of </w:t>
@@ -4699,6 +6945,7 @@
         </w:rPr>
         <w:t xml:space="preserve"> </w:t>
       </w:r>
+      <w:proofErr w:type="spellStart"/>
       <w:r>
         <w:rPr>
           <w:rFonts w:ascii="Consolas" w:eastAsia="Times New Roman" w:hAnsi="Consolas" w:cs="Times New Roman"/>
@@ -4710,6 +6957,7 @@
         </w:rPr>
         <w:t>flexCenter</w:t>
       </w:r>
+      <w:proofErr w:type="spellEnd"/>
       <w:r>
         <w:rPr>
           <w:rFonts w:ascii="Consolas" w:eastAsia="Times New Roman" w:hAnsi="Consolas" w:cs="Times New Roman"/>
@@ -4782,6 +7030,8 @@
         </w:rPr>
         <w:t xml:space="preserve">    </w:t>
       </w:r>
+      <w:proofErr w:type="spellStart"/>
+      <w:proofErr w:type="gramStart"/>
       <w:r>
         <w:rPr>
           <w:rFonts w:ascii="Consolas" w:eastAsia="Times New Roman" w:hAnsi="Consolas" w:cs="Times New Roman"/>
@@ -4815,6 +7065,8 @@
         </w:rPr>
         <w:t>flex</w:t>
       </w:r>
+      <w:proofErr w:type="spellEnd"/>
+      <w:proofErr w:type="gramEnd"/>
       <w:r>
         <w:rPr>
           <w:rFonts w:ascii="Consolas" w:eastAsia="Times New Roman" w:hAnsi="Consolas" w:cs="Times New Roman"/>
@@ -5185,7 +7437,16 @@
     <w:p/>
     <w:p>
       <w:r>
-        <w:t>Now go to the rule for .main, and make changes to use this new argument of direction. We add parenthesis and inside, we fill in the blank for $direction. We now want our paragraphs to display in a row, instead of a direction.</w:t>
+        <w:lastRenderedPageBreak/>
+        <w:t xml:space="preserve">Now go to the rule </w:t>
+      </w:r>
+      <w:proofErr w:type="gramStart"/>
+      <w:r>
+        <w:t>for .main</w:t>
+      </w:r>
+      <w:proofErr w:type="gramEnd"/>
+      <w:r>
+        <w:t>, and make changes to use this new argument of direction. We add parenthesis and inside, we fill in the blank for $direction. We now want our paragraphs to display in a row, instead of a direction.</w:t>
       </w:r>
     </w:p>
     <w:p>
@@ -5215,6 +7476,7 @@
           <w14:ligatures w14:val="none"/>
         </w:rPr>
       </w:pPr>
+      <w:proofErr w:type="gramStart"/>
       <w:r>
         <w:rPr>
           <w:rFonts w:ascii="Consolas" w:eastAsia="Times New Roman" w:hAnsi="Consolas" w:cs="Times New Roman"/>
@@ -5226,6 +7488,7 @@
         </w:rPr>
         <w:t>.main</w:t>
       </w:r>
+      <w:proofErr w:type="gramEnd"/>
       <w:r>
         <w:rPr>
           <w:rFonts w:ascii="Consolas" w:eastAsia="Times New Roman" w:hAnsi="Consolas" w:cs="Times New Roman"/>
@@ -5298,6 +7561,7 @@
         </w:rPr>
         <w:t xml:space="preserve"> </w:t>
       </w:r>
+      <w:proofErr w:type="spellStart"/>
       <w:r>
         <w:rPr>
           <w:rFonts w:ascii="Consolas" w:eastAsia="Times New Roman" w:hAnsi="Consolas" w:cs="Times New Roman"/>
@@ -5309,6 +7573,7 @@
         </w:rPr>
         <w:t>flexCenter</w:t>
       </w:r>
+      <w:proofErr w:type="spellEnd"/>
       <w:r>
         <w:rPr>
           <w:rFonts w:ascii="Consolas" w:eastAsia="Times New Roman" w:hAnsi="Consolas" w:cs="Times New Roman"/>
@@ -5360,7 +7625,15 @@
     <w:p/>
     <w:p>
       <w:r>
-        <w:t>So, now the display is in a column instead of the rows that  we had before</w:t>
+        <w:t xml:space="preserve">So, now the display is in a column instead of the rows </w:t>
+      </w:r>
+      <w:proofErr w:type="gramStart"/>
+      <w:r>
+        <w:t>that  we</w:t>
+      </w:r>
+      <w:proofErr w:type="gramEnd"/>
+      <w:r>
+        <w:t xml:space="preserve"> had before</w:t>
       </w:r>
     </w:p>
     <w:p>
@@ -5384,7 +7657,7 @@
                     <pic:cNvPicPr/>
                   </pic:nvPicPr>
                   <pic:blipFill>
-                    <a:blip r:embed="rId27"/>
+                    <a:blip r:embed="rId28"/>
                     <a:stretch>
                       <a:fillRect/>
                     </a:stretch>
@@ -5452,7 +7725,7 @@
                     <pic:cNvPicPr/>
                   </pic:nvPicPr>
                   <pic:blipFill>
-                    <a:blip r:embed="rId28"/>
+                    <a:blip r:embed="rId29"/>
                     <a:stretch>
                       <a:fillRect/>
                     </a:stretch>
@@ -5514,7 +7787,7 @@
                     <pic:cNvPicPr/>
                   </pic:nvPicPr>
                   <pic:blipFill>
-                    <a:blip r:embed="rId29"/>
+                    <a:blip r:embed="rId30"/>
                     <a:stretch>
                       <a:fillRect/>
                     </a:stretch>
@@ -5561,7 +7834,7 @@
                     <pic:cNvPicPr/>
                   </pic:nvPicPr>
                   <pic:blipFill>
-                    <a:blip r:embed="rId30"/>
+                    <a:blip r:embed="rId31"/>
                     <a:stretch>
                       <a:fillRect/>
                     </a:stretch>

</xml_diff>